<commit_message>
Update the instruction doc
</commit_message>
<xml_diff>
--- a/instruction.docx
+++ b/instruction.docx
@@ -9,8 +9,18 @@
           <w:ilvl w:val="0"/>
           <w:numId w:val="1"/>
         </w:numPr>
-      </w:pPr>
-      <w:r>
+        <w:rPr>
+          <w:b/>
+          <w:sz w:val="28"/>
+          <w:u w:val="single"/>
+        </w:rPr>
+      </w:pPr>
+      <w:r>
+        <w:rPr>
+          <w:b/>
+          <w:sz w:val="28"/>
+          <w:u w:val="single"/>
+        </w:rPr>
         <w:t>Signal Generator:</w:t>
       </w:r>
     </w:p>
@@ -23,43 +33,13 @@
         </w:numPr>
       </w:pPr>
       <w:r>
-        <w:t>Parameters:</w:t>
-      </w:r>
-    </w:p>
-    <w:p>
-      <w:pPr>
-        <w:pStyle w:val="ListParagraph"/>
-        <w:numPr>
-          <w:ilvl w:val="2"/>
-          <w:numId w:val="1"/>
-        </w:numPr>
-      </w:pPr>
-      <w:r>
-        <w:rPr>
-          <w:b/>
-        </w:rPr>
-        <w:t>Dst</w:t>
-      </w:r>
-      <w:r>
-        <w:t>: Designation folder of all saved signal files</w:t>
-      </w:r>
-    </w:p>
-    <w:p>
-      <w:pPr>
-        <w:pStyle w:val="ListParagraph"/>
-        <w:numPr>
-          <w:ilvl w:val="3"/>
-          <w:numId w:val="1"/>
-        </w:numPr>
-      </w:pPr>
-      <w:r>
         <w:rPr>
           <w:noProof/>
         </w:rPr>
         <w:drawing>
-          <wp:inline distT="0" distB="0" distL="0" distR="0" wp14:anchorId="2561323A" wp14:editId="1CD09EE2">
-            <wp:extent cx="1619250" cy="800100"/>
-            <wp:effectExtent l="0" t="0" r="0" b="0"/>
+          <wp:inline distT="0" distB="0" distL="0" distR="0" wp14:anchorId="585CBD79" wp14:editId="78DDAEFC">
+            <wp:extent cx="2924175" cy="2778873"/>
+            <wp:effectExtent l="0" t="0" r="0" b="2540"/>
             <wp:docPr id="1" name="Picture 1"/>
             <wp:cNvGraphicFramePr>
               <a:graphicFrameLocks xmlns:a="http://schemas.openxmlformats.org/drawingml/2006/main" noChangeAspect="1"/>
@@ -72,13 +52,7 @@
                     <pic:cNvPicPr/>
                   </pic:nvPicPr>
                   <pic:blipFill>
-                    <a:blip r:embed="rId6">
-                      <a:extLst>
-                        <a:ext uri="{28A0092B-C50C-407E-A947-70E740481C1C}">
-                          <a14:useLocalDpi xmlns:a14="http://schemas.microsoft.com/office/drawing/2010/main" val="0"/>
-                        </a:ext>
-                      </a:extLst>
-                    </a:blip>
+                    <a:blip r:embed="rId6"/>
                     <a:stretch>
                       <a:fillRect/>
                     </a:stretch>
@@ -86,7 +60,7 @@
                   <pic:spPr>
                     <a:xfrm>
                       <a:off x="0" y="0"/>
-                      <a:ext cx="1619250" cy="800100"/>
+                      <a:ext cx="2927120" cy="2781672"/>
                     </a:xfrm>
                     <a:prstGeom prst="rect">
                       <a:avLst/>
@@ -103,6 +77,38 @@
       <w:pPr>
         <w:pStyle w:val="ListParagraph"/>
         <w:numPr>
+          <w:ilvl w:val="1"/>
+          <w:numId w:val="1"/>
+        </w:numPr>
+      </w:pPr>
+      <w:r>
+        <w:t>Parameters:</w:t>
+      </w:r>
+    </w:p>
+    <w:p>
+      <w:pPr>
+        <w:pStyle w:val="ListParagraph"/>
+        <w:numPr>
+          <w:ilvl w:val="2"/>
+          <w:numId w:val="1"/>
+        </w:numPr>
+      </w:pPr>
+      <w:proofErr w:type="spellStart"/>
+      <w:r>
+        <w:rPr>
+          <w:b/>
+        </w:rPr>
+        <w:t>Dst</w:t>
+      </w:r>
+      <w:proofErr w:type="spellEnd"/>
+      <w:r>
+        <w:t>: Designation folder of all saved signal files</w:t>
+      </w:r>
+    </w:p>
+    <w:p>
+      <w:pPr>
+        <w:pStyle w:val="ListParagraph"/>
+        <w:numPr>
           <w:ilvl w:val="2"/>
           <w:numId w:val="1"/>
         </w:numPr>
@@ -167,6 +173,7 @@
         </w:rPr>
         <w:t>During the testing mode</w:t>
       </w:r>
+      <w:proofErr w:type="gramStart"/>
       <w:r>
         <w:rPr>
           <w:u w:val="single"/>
@@ -174,7 +181,11 @@
         <w:t xml:space="preserve">, </w:t>
       </w:r>
       <w:r>
-        <w:t xml:space="preserve"> access code will help to synchronize the reference signal and the received signal for bit error comparison.</w:t>
+        <w:t xml:space="preserve"> access</w:t>
+      </w:r>
+      <w:proofErr w:type="gramEnd"/>
+      <w:r>
+        <w:t xml:space="preserve"> code will help to synchronize the reference signal and the received signal for bit error comparison.</w:t>
       </w:r>
     </w:p>
     <w:p>
@@ -188,8 +199,21 @@
           <w:b/>
         </w:rPr>
       </w:pPr>
-      <w:r>
-        <w:t xml:space="preserve">GNUradio has build-in function to generate the access code </w:t>
+      <w:proofErr w:type="spellStart"/>
+      <w:r>
+        <w:t>GNUradio</w:t>
+      </w:r>
+      <w:proofErr w:type="spellEnd"/>
+      <w:r>
+        <w:t xml:space="preserve"> has </w:t>
+      </w:r>
+      <w:proofErr w:type="spellStart"/>
+      <w:r>
+        <w:t>build</w:t>
+      </w:r>
+      <w:proofErr w:type="spellEnd"/>
+      <w:r>
+        <w:t xml:space="preserve">-in function to generate the access code </w:t>
       </w:r>
       <w:r>
         <w:rPr>
@@ -212,11 +236,19 @@
           <w:b/>
         </w:rPr>
       </w:pPr>
-      <w:r>
-        <w:rPr>
-          <w:b/>
-        </w:rPr>
-        <w:t>Interval_ms:</w:t>
+      <w:proofErr w:type="spellStart"/>
+      <w:r>
+        <w:rPr>
+          <w:b/>
+        </w:rPr>
+        <w:t>Interval_ms</w:t>
+      </w:r>
+      <w:proofErr w:type="spellEnd"/>
+      <w:r>
+        <w:rPr>
+          <w:b/>
+        </w:rPr>
+        <w:t>:</w:t>
       </w:r>
       <w:r>
         <w:rPr>
@@ -225,7 +257,15 @@
         <w:t xml:space="preserve"> </w:t>
       </w:r>
       <w:r>
-        <w:t xml:space="preserve"> The interval time between two messages. The unit is ms so ‘200’ means 200ms.</w:t>
+        <w:t xml:space="preserve"> The interval time between two messages. The unit is </w:t>
+      </w:r>
+      <w:proofErr w:type="spellStart"/>
+      <w:r>
+        <w:t>ms</w:t>
+      </w:r>
+      <w:proofErr w:type="spellEnd"/>
+      <w:r>
+        <w:t xml:space="preserve"> so ‘200’ means 200ms.</w:t>
       </w:r>
       <w:r>
         <w:t xml:space="preserve"> </w:t>
@@ -270,22 +310,38 @@
         <w:t xml:space="preserve"> </w:t>
       </w:r>
       <w:r>
-        <w:t xml:space="preserve"> The actual text message you want to send. One character is 1 byte long signal. For example, send “Helloworld” is actually sending 80 bits signals.</w:t>
-      </w:r>
-    </w:p>
-    <w:p>
-      <w:pPr>
-        <w:pStyle w:val="ListParagraph"/>
-        <w:numPr>
-          <w:ilvl w:val="2"/>
-          <w:numId w:val="1"/>
-        </w:numPr>
-      </w:pPr>
-      <w:r>
-        <w:rPr>
-          <w:b/>
-        </w:rPr>
-        <w:t xml:space="preserve">Message_RepeatTime: </w:t>
+        <w:t xml:space="preserve"> The actual text message you want to send. One character is 1 byte long signal. For example, send “</w:t>
+      </w:r>
+      <w:proofErr w:type="spellStart"/>
+      <w:r>
+        <w:t>Helloworld</w:t>
+      </w:r>
+      <w:proofErr w:type="spellEnd"/>
+      <w:r>
+        <w:t>” is actually sending 80 bits signals.</w:t>
+      </w:r>
+    </w:p>
+    <w:p>
+      <w:pPr>
+        <w:pStyle w:val="ListParagraph"/>
+        <w:numPr>
+          <w:ilvl w:val="2"/>
+          <w:numId w:val="1"/>
+        </w:numPr>
+      </w:pPr>
+      <w:proofErr w:type="spellStart"/>
+      <w:r>
+        <w:rPr>
+          <w:b/>
+        </w:rPr>
+        <w:t>Message_RepeatTime</w:t>
+      </w:r>
+      <w:proofErr w:type="spellEnd"/>
+      <w:r>
+        <w:rPr>
+          <w:b/>
+        </w:rPr>
+        <w:t xml:space="preserve">: </w:t>
       </w:r>
       <w:r>
         <w:t xml:space="preserve">How many times to you want to send the same message.  To get an accurate Bit Error rate, we usually </w:t>
@@ -294,13 +350,21 @@
         <w:t>repeat the message several times and calculate the average Bit Error Rate</w:t>
       </w:r>
       <w:r>
-        <w:t xml:space="preserve">. Here I repeat </w:t>
+        <w:t xml:space="preserve">. Here I </w:t>
+      </w:r>
+      <w:proofErr w:type="gramStart"/>
+      <w:r>
+        <w:t xml:space="preserve">repeat </w:t>
       </w:r>
       <w:r>
         <w:t xml:space="preserve"> </w:t>
       </w:r>
       <w:r>
-        <w:t>5 times.</w:t>
+        <w:t>5</w:t>
+      </w:r>
+      <w:proofErr w:type="gramEnd"/>
+      <w:r>
+        <w:t xml:space="preserve"> times.</w:t>
       </w:r>
     </w:p>
     <w:p>
@@ -324,7 +388,15 @@
         <w:t>The s</w:t>
       </w:r>
       <w:r>
-        <w:t>ample rate of generated signal., means number of discrete samples the computer will process per  seconds.</w:t>
+        <w:t xml:space="preserve">ample rate of generated </w:t>
+      </w:r>
+      <w:proofErr w:type="gramStart"/>
+      <w:r>
+        <w:t>signal.,</w:t>
+      </w:r>
+      <w:proofErr w:type="gramEnd"/>
+      <w:r>
+        <w:t xml:space="preserve"> means number of discrete samples the computer will process per  seconds.</w:t>
       </w:r>
     </w:p>
     <w:p>
@@ -339,8 +411,13 @@
         <w:t xml:space="preserve">Require </w:t>
       </w:r>
       <w:r>
-        <w:t>to be &gt;=2*maximum  frequency</w:t>
-      </w:r>
+        <w:t>to be &gt;=2*</w:t>
+      </w:r>
+      <w:proofErr w:type="gramStart"/>
+      <w:r>
+        <w:t>maximum  frequency</w:t>
+      </w:r>
+      <w:proofErr w:type="gramEnd"/>
       <w:r>
         <w:t xml:space="preserve"> </w:t>
       </w:r>
@@ -369,6 +446,7 @@
         </w:numPr>
       </w:pPr>
       <w:r>
+        <w:lastRenderedPageBreak/>
         <w:t>Sample rate should not within the chip capacity, usually smaller than clock rate</w:t>
       </w:r>
     </w:p>
@@ -444,7 +522,10 @@
         </w:rPr>
       </w:pPr>
       <w:r>
-        <w:t>Process Details:</w:t>
+        <w:t>Workflow</w:t>
+      </w:r>
+      <w:r>
+        <w:t xml:space="preserve"> Details:</w:t>
       </w:r>
     </w:p>
     <w:p>
@@ -462,7 +543,6 @@
         <w:rPr>
           <w:noProof/>
         </w:rPr>
-        <w:lastRenderedPageBreak/>
         <w:drawing>
           <wp:inline distT="0" distB="0" distL="0" distR="0" wp14:anchorId="4B93BED1" wp14:editId="36EEE614">
             <wp:extent cx="5133975" cy="703641"/>
@@ -518,8 +598,13 @@
         <w:t xml:space="preserve">text message for each </w:t>
       </w:r>
       <w:r>
-        <w:t>Interval _ms</w:t>
-      </w:r>
+        <w:t>Interval _</w:t>
+      </w:r>
+      <w:proofErr w:type="spellStart"/>
+      <w:r>
+        <w:t>ms</w:t>
+      </w:r>
+      <w:proofErr w:type="spellEnd"/>
       <w:r>
         <w:t xml:space="preserve"> </w:t>
       </w:r>
@@ -527,16 +612,51 @@
         <w:rPr>
           <w:i/>
         </w:rPr>
-        <w:t>(Interval _ms = 200)</w:t>
+        <w:t>(Interval _</w:t>
+      </w:r>
+      <w:proofErr w:type="spellStart"/>
+      <w:r>
+        <w:rPr>
+          <w:i/>
+        </w:rPr>
+        <w:t>ms</w:t>
+      </w:r>
+      <w:proofErr w:type="spellEnd"/>
+      <w:r>
+        <w:rPr>
+          <w:i/>
+        </w:rPr>
+        <w:t xml:space="preserve"> = 200)</w:t>
       </w:r>
       <w:r>
         <w:t xml:space="preserve"> and convert that to digital stream. Use head to </w:t>
       </w:r>
       <w:r>
-        <w:t>only transmit ‘</w:t>
-      </w:r>
-      <w:r>
-        <w:t>len(message)*(message_repeatNum)</w:t>
+        <w:t xml:space="preserve">only transmit </w:t>
+      </w:r>
+      <w:proofErr w:type="gramStart"/>
+      <w:r>
+        <w:t>‘</w:t>
+      </w:r>
+      <w:proofErr w:type="spellStart"/>
+      <w:r>
+        <w:t>len</w:t>
+      </w:r>
+      <w:proofErr w:type="spellEnd"/>
+      <w:r>
+        <w:t>(</w:t>
+      </w:r>
+      <w:proofErr w:type="gramEnd"/>
+      <w:r>
+        <w:t>message)*(</w:t>
+      </w:r>
+      <w:proofErr w:type="spellStart"/>
+      <w:r>
+        <w:t>message_repeatNum</w:t>
+      </w:r>
+      <w:proofErr w:type="spellEnd"/>
+      <w:r>
+        <w:t>)</w:t>
       </w:r>
       <w:r>
         <w:t xml:space="preserve">  ‘ digits. </w:t>
@@ -547,17 +667,33 @@
         </w:rPr>
         <w:t>(</w:t>
       </w:r>
+      <w:proofErr w:type="spellStart"/>
       <w:r>
         <w:rPr>
           <w:i/>
         </w:rPr>
         <w:t>message_repeatNum</w:t>
       </w:r>
-      <w:r>
-        <w:rPr>
-          <w:i/>
-        </w:rPr>
-        <w:t xml:space="preserve"> = 5, and len(message) = 11)</w:t>
+      <w:proofErr w:type="spellEnd"/>
+      <w:r>
+        <w:rPr>
+          <w:i/>
+        </w:rPr>
+        <w:t xml:space="preserve"> = 5, and </w:t>
+      </w:r>
+      <w:proofErr w:type="spellStart"/>
+      <w:r>
+        <w:rPr>
+          <w:i/>
+        </w:rPr>
+        <w:t>len</w:t>
+      </w:r>
+      <w:proofErr w:type="spellEnd"/>
+      <w:r>
+        <w:rPr>
+          <w:i/>
+        </w:rPr>
+        <w:t>(message) = 11)</w:t>
       </w:r>
     </w:p>
     <w:p>
@@ -624,7 +760,35 @@
         <w:rPr>
           <w:i/>
         </w:rPr>
-        <w:t>(whole_name = dst + filename)</w:t>
+        <w:t>(</w:t>
+      </w:r>
+      <w:proofErr w:type="spellStart"/>
+      <w:r>
+        <w:rPr>
+          <w:i/>
+        </w:rPr>
+        <w:t>whole_name</w:t>
+      </w:r>
+      <w:proofErr w:type="spellEnd"/>
+      <w:r>
+        <w:rPr>
+          <w:i/>
+        </w:rPr>
+        <w:t xml:space="preserve"> = </w:t>
+      </w:r>
+      <w:proofErr w:type="spellStart"/>
+      <w:r>
+        <w:rPr>
+          <w:i/>
+        </w:rPr>
+        <w:t>dst</w:t>
+      </w:r>
+      <w:proofErr w:type="spellEnd"/>
+      <w:r>
+        <w:rPr>
+          <w:i/>
+        </w:rPr>
+        <w:t xml:space="preserve"> + filename)</w:t>
       </w:r>
     </w:p>
     <w:p>
@@ -703,6 +867,7 @@
         <w:rPr>
           <w:noProof/>
         </w:rPr>
+        <w:lastRenderedPageBreak/>
         <w:drawing>
           <wp:inline distT="0" distB="0" distL="0" distR="0" wp14:anchorId="780D617E" wp14:editId="01A17893">
             <wp:extent cx="5384355" cy="2012805"/>
@@ -761,8 +926,13 @@
         </w:numPr>
       </w:pPr>
       <w:r>
-        <w:lastRenderedPageBreak/>
-        <w:t xml:space="preserve">Example Screenshot: </w:t>
+        <w:t xml:space="preserve">Example </w:t>
+      </w:r>
+      <w:r>
+        <w:t xml:space="preserve">Result </w:t>
+      </w:r>
+      <w:r>
+        <w:t xml:space="preserve">Screenshot: </w:t>
       </w:r>
       <w:r>
         <w:rPr>
@@ -825,8 +995,2641 @@
       <w:r>
         <w:t>5 times as you can see from the time domain.</w:t>
       </w:r>
+    </w:p>
+    <w:p>
+      <w:pPr>
+        <w:pStyle w:val="ListParagraph"/>
+        <w:numPr>
+          <w:ilvl w:val="0"/>
+          <w:numId w:val="1"/>
+        </w:numPr>
+        <w:rPr>
+          <w:b/>
+          <w:sz w:val="28"/>
+          <w:u w:val="single"/>
+        </w:rPr>
+      </w:pPr>
+      <w:r>
+        <w:rPr>
+          <w:b/>
+          <w:sz w:val="28"/>
+          <w:u w:val="single"/>
+        </w:rPr>
+        <w:t>Modulation</w:t>
+      </w:r>
+      <w:r>
+        <w:rPr>
+          <w:b/>
+          <w:sz w:val="28"/>
+          <w:u w:val="single"/>
+        </w:rPr>
+        <w:t>/</w:t>
+      </w:r>
+      <w:r>
+        <w:rPr>
+          <w:b/>
+          <w:sz w:val="28"/>
+          <w:u w:val="single"/>
+        </w:rPr>
+        <w:t>FSK</w:t>
+      </w:r>
+      <w:r>
+        <w:rPr>
+          <w:b/>
+          <w:sz w:val="28"/>
+          <w:u w:val="single"/>
+        </w:rPr>
+        <w:t xml:space="preserve">: </w:t>
+      </w:r>
+    </w:p>
+    <w:p>
+      <w:pPr>
+        <w:pStyle w:val="ListParagraph"/>
+        <w:numPr>
+          <w:ilvl w:val="1"/>
+          <w:numId w:val="1"/>
+        </w:numPr>
+      </w:pPr>
+      <w:r>
+        <w:rPr>
+          <w:noProof/>
+        </w:rPr>
+        <w:lastRenderedPageBreak/>
+        <w:drawing>
+          <wp:inline distT="0" distB="0" distL="0" distR="0" wp14:anchorId="18306ABD" wp14:editId="6697A50B">
+            <wp:extent cx="3645574" cy="3238500"/>
+            <wp:effectExtent l="0" t="0" r="0" b="0"/>
+            <wp:docPr id="10" name="Picture 10"/>
+            <wp:cNvGraphicFramePr>
+              <a:graphicFrameLocks xmlns:a="http://schemas.openxmlformats.org/drawingml/2006/main" noChangeAspect="1"/>
+            </wp:cNvGraphicFramePr>
+            <a:graphic xmlns:a="http://schemas.openxmlformats.org/drawingml/2006/main">
+              <a:graphicData uri="http://schemas.openxmlformats.org/drawingml/2006/picture">
+                <pic:pic xmlns:pic="http://schemas.openxmlformats.org/drawingml/2006/picture">
+                  <pic:nvPicPr>
+                    <pic:cNvPr id="0" name=""/>
+                    <pic:cNvPicPr/>
+                  </pic:nvPicPr>
+                  <pic:blipFill>
+                    <a:blip r:embed="rId12"/>
+                    <a:stretch>
+                      <a:fillRect/>
+                    </a:stretch>
+                  </pic:blipFill>
+                  <pic:spPr>
+                    <a:xfrm>
+                      <a:off x="0" y="0"/>
+                      <a:ext cx="3645574" cy="3238500"/>
+                    </a:xfrm>
+                    <a:prstGeom prst="rect">
+                      <a:avLst/>
+                    </a:prstGeom>
+                  </pic:spPr>
+                </pic:pic>
+              </a:graphicData>
+            </a:graphic>
+          </wp:inline>
+        </w:drawing>
+      </w:r>
+    </w:p>
+    <w:p>
+      <w:pPr>
+        <w:pStyle w:val="ListParagraph"/>
+        <w:numPr>
+          <w:ilvl w:val="1"/>
+          <w:numId w:val="1"/>
+        </w:numPr>
+      </w:pPr>
+      <w:r>
+        <w:t>Parameter:</w:t>
+      </w:r>
+      <w:r>
+        <w:rPr>
+          <w:noProof/>
+        </w:rPr>
+        <w:t xml:space="preserve"> </w:t>
+      </w:r>
+      <w:r>
+        <w:rPr>
+          <w:noProof/>
+        </w:rPr>
+        <w:drawing>
+          <wp:inline distT="0" distB="0" distL="0" distR="0" wp14:anchorId="0EBD4874" wp14:editId="0E914E8E">
+            <wp:extent cx="5210175" cy="3386614"/>
+            <wp:effectExtent l="0" t="0" r="0" b="4445"/>
+            <wp:docPr id="11" name="Picture 11"/>
+            <wp:cNvGraphicFramePr>
+              <a:graphicFrameLocks xmlns:a="http://schemas.openxmlformats.org/drawingml/2006/main" noChangeAspect="1"/>
+            </wp:cNvGraphicFramePr>
+            <a:graphic xmlns:a="http://schemas.openxmlformats.org/drawingml/2006/main">
+              <a:graphicData uri="http://schemas.openxmlformats.org/drawingml/2006/picture">
+                <pic:pic xmlns:pic="http://schemas.openxmlformats.org/drawingml/2006/picture">
+                  <pic:nvPicPr>
+                    <pic:cNvPr id="0" name=""/>
+                    <pic:cNvPicPr/>
+                  </pic:nvPicPr>
+                  <pic:blipFill>
+                    <a:blip r:embed="rId13"/>
+                    <a:stretch>
+                      <a:fillRect/>
+                    </a:stretch>
+                  </pic:blipFill>
+                  <pic:spPr>
+                    <a:xfrm>
+                      <a:off x="0" y="0"/>
+                      <a:ext cx="5210175" cy="3386614"/>
+                    </a:xfrm>
+                    <a:prstGeom prst="rect">
+                      <a:avLst/>
+                    </a:prstGeom>
+                  </pic:spPr>
+                </pic:pic>
+              </a:graphicData>
+            </a:graphic>
+          </wp:inline>
+        </w:drawing>
+      </w:r>
+    </w:p>
+    <w:p>
+      <w:pPr>
+        <w:pStyle w:val="ListParagraph"/>
+        <w:numPr>
+          <w:ilvl w:val="2"/>
+          <w:numId w:val="1"/>
+        </w:numPr>
+        <w:rPr>
+          <w:b/>
+        </w:rPr>
+      </w:pPr>
+      <w:proofErr w:type="spellStart"/>
+      <w:r>
+        <w:rPr>
+          <w:b/>
+        </w:rPr>
+        <w:t>Center_freq</w:t>
+      </w:r>
+      <w:proofErr w:type="spellEnd"/>
+      <w:r>
+        <w:rPr>
+          <w:b/>
+        </w:rPr>
+        <w:t>:</w:t>
+      </w:r>
+      <w:r>
+        <w:rPr>
+          <w:b/>
+        </w:rPr>
+        <w:t xml:space="preserve"> </w:t>
+      </w:r>
+      <w:r>
+        <w:t xml:space="preserve">The center of f0 </w:t>
+      </w:r>
+      <w:proofErr w:type="gramStart"/>
+      <w:r>
+        <w:t>( ‘0’</w:t>
+      </w:r>
+      <w:proofErr w:type="gramEnd"/>
+      <w:r>
+        <w:t xml:space="preserve"> frequency)  and f1 ( ‘1’ frequency). For example</w:t>
+      </w:r>
+      <w:r>
+        <w:t>, in the picture,</w:t>
+      </w:r>
+      <w:r>
+        <w:t xml:space="preserve"> I use 25KHz to represent 0 and </w:t>
+      </w:r>
+      <w:r>
+        <w:t xml:space="preserve">35KHz to represent 1, so the </w:t>
+      </w:r>
+      <w:proofErr w:type="spellStart"/>
+      <w:r>
+        <w:t>center_freq</w:t>
+      </w:r>
+      <w:proofErr w:type="spellEnd"/>
+      <w:r>
+        <w:t>=30KHz</w:t>
+      </w:r>
+    </w:p>
+    <w:p>
+      <w:pPr>
+        <w:pStyle w:val="ListParagraph"/>
+        <w:numPr>
+          <w:ilvl w:val="2"/>
+          <w:numId w:val="1"/>
+        </w:numPr>
+        <w:rPr>
+          <w:b/>
+        </w:rPr>
+      </w:pPr>
+      <w:proofErr w:type="spellStart"/>
+      <w:r>
+        <w:rPr>
+          <w:b/>
+        </w:rPr>
+        <w:t>Fsk_deviation</w:t>
+      </w:r>
+      <w:proofErr w:type="spellEnd"/>
+      <w:r>
+        <w:rPr>
+          <w:b/>
+        </w:rPr>
+        <w:t>:</w:t>
+      </w:r>
+      <w:r>
+        <w:t xml:space="preserve"> |f1-f0|/2, in the above example, </w:t>
+      </w:r>
+      <w:proofErr w:type="spellStart"/>
+      <w:r>
+        <w:t>fsk_deviation</w:t>
+      </w:r>
+      <w:proofErr w:type="spellEnd"/>
+      <w:r>
+        <w:t xml:space="preserve"> = 5KHz</w:t>
+      </w:r>
+    </w:p>
+    <w:p>
+      <w:pPr>
+        <w:pStyle w:val="ListParagraph"/>
+        <w:numPr>
+          <w:ilvl w:val="3"/>
+          <w:numId w:val="1"/>
+        </w:numPr>
+        <w:rPr>
+          <w:b/>
+        </w:rPr>
+      </w:pPr>
+      <w:r>
+        <w:t xml:space="preserve">In the FSK algorithm, required </w:t>
+      </w:r>
+      <w:r>
+        <w:rPr>
+          <w:i/>
+        </w:rPr>
+        <w:t>|f1-f0|=</w:t>
+      </w:r>
+      <w:proofErr w:type="spellStart"/>
+      <w:r>
+        <w:rPr>
+          <w:i/>
+        </w:rPr>
+        <w:t>symbol_rate</w:t>
+      </w:r>
+      <w:proofErr w:type="spellEnd"/>
+      <w:r>
+        <w:rPr>
+          <w:i/>
+        </w:rPr>
+        <w:t>*</w:t>
+      </w:r>
+      <w:proofErr w:type="spellStart"/>
+      <w:r>
+        <w:rPr>
+          <w:i/>
+        </w:rPr>
+        <w:t>index_num</w:t>
+      </w:r>
+      <w:proofErr w:type="spellEnd"/>
+      <w:r>
+        <w:rPr>
+          <w:i/>
+        </w:rPr>
+        <w:t>/</w:t>
+      </w:r>
+      <w:proofErr w:type="gramStart"/>
+      <w:r>
+        <w:rPr>
+          <w:i/>
+        </w:rPr>
+        <w:t>2</w:t>
+      </w:r>
+      <w:r>
+        <w:t xml:space="preserve"> </w:t>
+      </w:r>
+      <w:r>
+        <w:t xml:space="preserve"> </w:t>
+      </w:r>
+      <w:r>
+        <w:t>to</w:t>
+      </w:r>
+      <w:proofErr w:type="gramEnd"/>
+      <w:r>
+        <w:t xml:space="preserve"> keep </w:t>
+      </w:r>
+      <w:r>
+        <w:t xml:space="preserve">orthogonality. </w:t>
+      </w:r>
+    </w:p>
+    <w:p>
+      <w:pPr>
+        <w:pStyle w:val="ListParagraph"/>
+        <w:numPr>
+          <w:ilvl w:val="3"/>
+          <w:numId w:val="1"/>
+        </w:numPr>
+        <w:rPr>
+          <w:b/>
+          <w:i/>
+        </w:rPr>
+      </w:pPr>
+      <w:r>
+        <w:lastRenderedPageBreak/>
+        <w:t xml:space="preserve">Ideally, |f1-f0| is the minimum requirement for sample rate. In the practice, we want </w:t>
+      </w:r>
+      <w:proofErr w:type="spellStart"/>
+      <w:r>
+        <w:t>center_freq</w:t>
+      </w:r>
+      <w:proofErr w:type="spellEnd"/>
+      <w:r>
+        <w:t xml:space="preserve"> to be some positive number in order to get a better gain. So the minimum requirement for </w:t>
+      </w:r>
+      <w:proofErr w:type="spellStart"/>
+      <w:r>
+        <w:t>sample_rate</w:t>
+      </w:r>
+      <w:proofErr w:type="spellEnd"/>
+      <w:r>
+        <w:t xml:space="preserve"> is </w:t>
+      </w:r>
+      <w:proofErr w:type="spellStart"/>
+      <w:r>
+        <w:rPr>
+          <w:i/>
+        </w:rPr>
+        <w:t>fsk_deviation</w:t>
+      </w:r>
+      <w:proofErr w:type="spellEnd"/>
+      <w:r>
+        <w:rPr>
+          <w:i/>
+        </w:rPr>
+        <w:t xml:space="preserve"> + </w:t>
+      </w:r>
+      <w:proofErr w:type="spellStart"/>
+      <w:r>
+        <w:rPr>
+          <w:i/>
+        </w:rPr>
+        <w:t>center_freq</w:t>
+      </w:r>
+      <w:proofErr w:type="spellEnd"/>
+    </w:p>
+    <w:p>
+      <w:pPr>
+        <w:pStyle w:val="ListParagraph"/>
+        <w:numPr>
+          <w:ilvl w:val="2"/>
+          <w:numId w:val="1"/>
+        </w:numPr>
+      </w:pPr>
+      <w:proofErr w:type="spellStart"/>
+      <w:r>
+        <w:rPr>
+          <w:b/>
+        </w:rPr>
+        <w:t>Index</w:t>
+      </w:r>
+      <w:r>
+        <w:rPr>
+          <w:b/>
+        </w:rPr>
+        <w:t>_num</w:t>
+      </w:r>
+      <w:proofErr w:type="spellEnd"/>
+      <w:r>
+        <w:t>: …. Must</w:t>
+      </w:r>
+      <w:r>
+        <w:t xml:space="preserve"> be an positive integer</w:t>
+      </w:r>
+    </w:p>
+    <w:p>
+      <w:pPr>
+        <w:pStyle w:val="ListParagraph"/>
+        <w:numPr>
+          <w:ilvl w:val="3"/>
+          <w:numId w:val="1"/>
+        </w:numPr>
+        <w:rPr>
+          <w:b/>
+        </w:rPr>
+      </w:pPr>
+      <w:r>
+        <w:t xml:space="preserve">When </w:t>
+      </w:r>
+      <w:proofErr w:type="spellStart"/>
+      <w:r>
+        <w:t>index_</w:t>
+      </w:r>
+      <w:proofErr w:type="gramStart"/>
+      <w:r>
+        <w:t>num</w:t>
+      </w:r>
+      <w:proofErr w:type="spellEnd"/>
+      <w:r>
+        <w:t xml:space="preserve">  =</w:t>
+      </w:r>
+      <w:proofErr w:type="gramEnd"/>
+      <w:r>
+        <w:t xml:space="preserve"> 1, the algorithm is MSK (minimum shift key). Here </w:t>
+      </w:r>
+      <w:proofErr w:type="spellStart"/>
+      <w:r>
+        <w:t>index_num</w:t>
+      </w:r>
+      <w:proofErr w:type="spellEnd"/>
+      <w:r>
+        <w:t xml:space="preserve"> =2 achieved best result.</w:t>
+      </w:r>
+    </w:p>
+    <w:p>
+      <w:pPr>
+        <w:pStyle w:val="ListParagraph"/>
+        <w:numPr>
+          <w:ilvl w:val="2"/>
+          <w:numId w:val="1"/>
+        </w:numPr>
+        <w:rPr>
+          <w:b/>
+        </w:rPr>
+      </w:pPr>
+      <w:proofErr w:type="spellStart"/>
+      <w:r>
+        <w:rPr>
+          <w:b/>
+        </w:rPr>
+        <w:t>Interval_ms</w:t>
+      </w:r>
+      <w:proofErr w:type="spellEnd"/>
+      <w:r>
+        <w:t>:  r</w:t>
+      </w:r>
+      <w:r>
+        <w:t>efer to the signal generator section. Must be the same</w:t>
+      </w:r>
+    </w:p>
+    <w:p>
+      <w:pPr>
+        <w:pStyle w:val="ListParagraph"/>
+        <w:numPr>
+          <w:ilvl w:val="2"/>
+          <w:numId w:val="1"/>
+        </w:numPr>
+        <w:rPr>
+          <w:b/>
+        </w:rPr>
+      </w:pPr>
+      <w:proofErr w:type="spellStart"/>
+      <w:r>
+        <w:rPr>
+          <w:b/>
+        </w:rPr>
+        <w:t>Sample_rate</w:t>
+      </w:r>
+      <w:proofErr w:type="spellEnd"/>
+      <w:r>
+        <w:rPr>
+          <w:b/>
+        </w:rPr>
+        <w:t xml:space="preserve">: </w:t>
+      </w:r>
+      <w:r>
+        <w:rPr>
+          <w:b/>
+        </w:rPr>
+        <w:t xml:space="preserve"> </w:t>
+      </w:r>
+      <w:r>
+        <w:t>refer to the signal generator section. Must be the same</w:t>
+      </w:r>
+    </w:p>
+    <w:p>
+      <w:pPr>
+        <w:pStyle w:val="ListParagraph"/>
+        <w:numPr>
+          <w:ilvl w:val="2"/>
+          <w:numId w:val="1"/>
+        </w:numPr>
+        <w:rPr>
+          <w:b/>
+        </w:rPr>
+      </w:pPr>
+      <w:proofErr w:type="spellStart"/>
+      <w:r>
+        <w:rPr>
+          <w:b/>
+        </w:rPr>
+        <w:t>Symbol_rate</w:t>
+      </w:r>
+      <w:proofErr w:type="spellEnd"/>
+      <w:r>
+        <w:rPr>
+          <w:b/>
+        </w:rPr>
+        <w:t>:</w:t>
+      </w:r>
+      <w:r>
+        <w:t xml:space="preserve"> </w:t>
+      </w:r>
+      <w:r>
+        <w:t xml:space="preserve"> </w:t>
+      </w:r>
+      <w:proofErr w:type="gramStart"/>
+      <w:r>
+        <w:t>refer  to</w:t>
+      </w:r>
+      <w:proofErr w:type="gramEnd"/>
+      <w:r>
+        <w:t xml:space="preserve"> the signal generator section. Must be the same.</w:t>
+      </w:r>
+    </w:p>
+    <w:p>
+      <w:pPr>
+        <w:pStyle w:val="ListParagraph"/>
+        <w:numPr>
+          <w:ilvl w:val="1"/>
+          <w:numId w:val="1"/>
+        </w:numPr>
+      </w:pPr>
+      <w:r>
+        <w:t>Dependent Variables:</w:t>
+      </w:r>
+    </w:p>
+    <w:p>
+      <w:pPr>
+        <w:pStyle w:val="ListParagraph"/>
+        <w:numPr>
+          <w:ilvl w:val="2"/>
+          <w:numId w:val="1"/>
+        </w:numPr>
+        <w:rPr>
+          <w:b/>
+        </w:rPr>
+      </w:pPr>
+      <w:r>
+        <w:rPr>
+          <w:b/>
+        </w:rPr>
+        <w:t xml:space="preserve">SPS: </w:t>
+      </w:r>
+      <w:proofErr w:type="gramStart"/>
+      <w:r>
+        <w:rPr>
+          <w:b/>
+          <w:i/>
+        </w:rPr>
+        <w:t>=(</w:t>
+      </w:r>
+      <w:proofErr w:type="gramEnd"/>
+      <w:r>
+        <w:rPr>
+          <w:b/>
+          <w:i/>
+        </w:rPr>
+        <w:t xml:space="preserve"> </w:t>
+      </w:r>
+      <w:proofErr w:type="spellStart"/>
+      <w:r>
+        <w:rPr>
+          <w:b/>
+          <w:i/>
+        </w:rPr>
+        <w:t>symbol_rate</w:t>
+      </w:r>
+      <w:proofErr w:type="spellEnd"/>
+      <w:r>
+        <w:rPr>
+          <w:b/>
+          <w:i/>
+        </w:rPr>
+        <w:t>/</w:t>
+      </w:r>
+      <w:proofErr w:type="spellStart"/>
+      <w:r>
+        <w:rPr>
+          <w:b/>
+          <w:i/>
+        </w:rPr>
+        <w:t>fsk_deviation_hz</w:t>
+      </w:r>
+      <w:proofErr w:type="spellEnd"/>
+      <w:r>
+        <w:rPr>
+          <w:b/>
+          <w:i/>
+        </w:rPr>
+        <w:t>/4)*(</w:t>
+      </w:r>
+      <w:proofErr w:type="spellStart"/>
+      <w:r>
+        <w:rPr>
+          <w:b/>
+          <w:i/>
+        </w:rPr>
+        <w:t>index_num</w:t>
+      </w:r>
+      <w:proofErr w:type="spellEnd"/>
+      <w:r>
+        <w:rPr>
+          <w:b/>
+          <w:i/>
+        </w:rPr>
+        <w:t xml:space="preserve">). </w:t>
+      </w:r>
+      <w:proofErr w:type="gramStart"/>
+      <w:r>
+        <w:rPr>
+          <w:b/>
+        </w:rPr>
+        <w:t>Must be integer</w:t>
+      </w:r>
+      <w:r>
+        <w:rPr>
+          <w:b/>
+          <w:i/>
+        </w:rPr>
+        <w:t>.</w:t>
+      </w:r>
+      <w:proofErr w:type="gramEnd"/>
+    </w:p>
+    <w:p>
+      <w:pPr>
+        <w:pStyle w:val="ListParagraph"/>
+        <w:numPr>
+          <w:ilvl w:val="3"/>
+          <w:numId w:val="1"/>
+        </w:numPr>
+        <w:rPr>
+          <w:b/>
+        </w:rPr>
+      </w:pPr>
+      <w:r>
+        <w:rPr>
+          <w:b/>
+        </w:rPr>
+        <w:t xml:space="preserve"> </w:t>
+      </w:r>
+      <w:r>
+        <w:t>Sample per symbol. As I mentioned above</w:t>
+      </w:r>
+      <w:proofErr w:type="gramStart"/>
+      <w:r>
+        <w:t>,  2</w:t>
+      </w:r>
+      <w:proofErr w:type="gramEnd"/>
+      <w:r>
+        <w:t>*</w:t>
+      </w:r>
+      <w:proofErr w:type="spellStart"/>
+      <w:r>
+        <w:t>fsk_deviation</w:t>
+      </w:r>
+      <w:proofErr w:type="spellEnd"/>
+      <w:r>
+        <w:t xml:space="preserve"> = </w:t>
+      </w:r>
+      <w:r>
+        <w:rPr>
+          <w:i/>
+        </w:rPr>
+        <w:t>|f1-f0|=</w:t>
+      </w:r>
+      <w:proofErr w:type="spellStart"/>
+      <w:r>
+        <w:rPr>
+          <w:i/>
+        </w:rPr>
+        <w:t>symbol_rate</w:t>
+      </w:r>
+      <w:proofErr w:type="spellEnd"/>
+      <w:r>
+        <w:rPr>
+          <w:i/>
+        </w:rPr>
+        <w:t>*</w:t>
+      </w:r>
+      <w:proofErr w:type="spellStart"/>
+      <w:r>
+        <w:rPr>
+          <w:i/>
+        </w:rPr>
+        <w:t>index_num</w:t>
+      </w:r>
+      <w:proofErr w:type="spellEnd"/>
+      <w:r>
+        <w:rPr>
+          <w:i/>
+        </w:rPr>
+        <w:t>/2</w:t>
+      </w:r>
+      <w:r>
+        <w:rPr>
+          <w:i/>
+        </w:rPr>
+        <w:t xml:space="preserve">. </w:t>
+      </w:r>
+      <w:r>
+        <w:t xml:space="preserve">However the symbol rate it required to fulfill the </w:t>
+      </w:r>
+      <w:proofErr w:type="spellStart"/>
+      <w:r>
+        <w:t>fsk_deviation</w:t>
+      </w:r>
+      <w:proofErr w:type="spellEnd"/>
+      <w:r>
+        <w:t xml:space="preserve"> needs might be too low for us to capture. So we repeat the each sample for </w:t>
+      </w:r>
+      <w:r>
+        <w:rPr>
+          <w:b/>
+        </w:rPr>
+        <w:t>SPS</w:t>
+      </w:r>
+      <w:r>
+        <w:t xml:space="preserve"> times to generate some “pseudo symbol rate”. For example the original symbol rate is 2MHz which means each symbol  last </w:t>
+      </w:r>
+      <w:r>
+        <w:rPr>
+          <w:i/>
+        </w:rPr>
+        <w:t>1/2M = 0.5e-6 s</w:t>
+      </w:r>
+      <w:r>
+        <w:t xml:space="preserve">, by repeating SPS=200 times, each symbol last </w:t>
+      </w:r>
+      <w:r>
+        <w:rPr>
+          <w:i/>
+        </w:rPr>
+        <w:t>1/2M*200 = 1e-4 s,</w:t>
+      </w:r>
+      <w:r>
+        <w:t xml:space="preserve"> which means the “pseudo symbol rate”  </w:t>
+      </w:r>
+      <w:r>
+        <w:rPr>
+          <w:i/>
+        </w:rPr>
+        <w:t>2M/200 = 10KHz</w:t>
+      </w:r>
+      <w:r>
+        <w:rPr>
+          <w:i/>
+        </w:rPr>
+        <w:t>.</w:t>
+      </w:r>
+      <w:r>
+        <w:t>In the above picture you can realize without SPS, the modulated wave is unable to catch such fast sample rate.</w:t>
+      </w:r>
+      <w:r>
+        <w:rPr>
+          <w:noProof/>
+        </w:rPr>
+        <w:drawing>
+          <wp:inline distT="0" distB="0" distL="0" distR="0" wp14:anchorId="0E1E49A5" wp14:editId="3AFBE47B">
+            <wp:extent cx="4838700" cy="3152392"/>
+            <wp:effectExtent l="0" t="0" r="0" b="0"/>
+            <wp:docPr id="12" name="Picture 12"/>
+            <wp:cNvGraphicFramePr>
+              <a:graphicFrameLocks xmlns:a="http://schemas.openxmlformats.org/drawingml/2006/main" noChangeAspect="1"/>
+            </wp:cNvGraphicFramePr>
+            <a:graphic xmlns:a="http://schemas.openxmlformats.org/drawingml/2006/main">
+              <a:graphicData uri="http://schemas.openxmlformats.org/drawingml/2006/picture">
+                <pic:pic xmlns:pic="http://schemas.openxmlformats.org/drawingml/2006/picture">
+                  <pic:nvPicPr>
+                    <pic:cNvPr id="0" name=""/>
+                    <pic:cNvPicPr/>
+                  </pic:nvPicPr>
+                  <pic:blipFill>
+                    <a:blip r:embed="rId14"/>
+                    <a:stretch>
+                      <a:fillRect/>
+                    </a:stretch>
+                  </pic:blipFill>
+                  <pic:spPr>
+                    <a:xfrm>
+                      <a:off x="0" y="0"/>
+                      <a:ext cx="4838700" cy="3152392"/>
+                    </a:xfrm>
+                    <a:prstGeom prst="rect">
+                      <a:avLst/>
+                    </a:prstGeom>
+                  </pic:spPr>
+                </pic:pic>
+              </a:graphicData>
+            </a:graphic>
+          </wp:inline>
+        </w:drawing>
+      </w:r>
+    </w:p>
+    <w:p>
+      <w:pPr>
+        <w:pStyle w:val="ListParagraph"/>
+        <w:numPr>
+          <w:ilvl w:val="2"/>
+          <w:numId w:val="1"/>
+        </w:numPr>
+        <w:rPr>
+          <w:b/>
+        </w:rPr>
+      </w:pPr>
+      <w:proofErr w:type="spellStart"/>
+      <w:r>
+        <w:rPr>
+          <w:b/>
+        </w:rPr>
+        <w:t>Pream</w:t>
+      </w:r>
+      <w:r>
+        <w:rPr>
+          <w:b/>
+        </w:rPr>
+        <w:t>_vec_len</w:t>
+      </w:r>
+      <w:proofErr w:type="spellEnd"/>
+      <w:r>
+        <w:rPr>
+          <w:b/>
+        </w:rPr>
+        <w:t>:</w:t>
+      </w:r>
+      <w:r>
+        <w:rPr>
+          <w:b/>
+        </w:rPr>
+        <w:t xml:space="preserve">  </w:t>
+      </w:r>
+      <w:r>
+        <w:rPr>
+          <w:b/>
+          <w:i/>
+        </w:rPr>
+        <w:t xml:space="preserve">= </w:t>
+      </w:r>
+      <w:proofErr w:type="spellStart"/>
+      <w:r>
+        <w:rPr>
+          <w:b/>
+          <w:i/>
+        </w:rPr>
+        <w:t>samp_rate</w:t>
+      </w:r>
+      <w:proofErr w:type="spellEnd"/>
+      <w:r>
+        <w:rPr>
+          <w:b/>
+          <w:i/>
+        </w:rPr>
+        <w:t>*</w:t>
+      </w:r>
+      <w:proofErr w:type="spellStart"/>
+      <w:r>
+        <w:rPr>
+          <w:b/>
+          <w:i/>
+        </w:rPr>
+        <w:t>interval_ms</w:t>
+      </w:r>
+      <w:proofErr w:type="spellEnd"/>
+      <w:r>
+        <w:rPr>
+          <w:b/>
+          <w:i/>
+        </w:rPr>
+        <w:t>*1e-3/SPS</w:t>
+      </w:r>
+    </w:p>
+    <w:p>
+      <w:pPr>
+        <w:pStyle w:val="ListParagraph"/>
+        <w:numPr>
+          <w:ilvl w:val="3"/>
+          <w:numId w:val="1"/>
+        </w:numPr>
+      </w:pPr>
+      <w:r>
+        <w:t xml:space="preserve">Length of preamble vector.  </w:t>
+      </w:r>
+      <w:r>
+        <w:t>During</w:t>
+      </w:r>
+      <w:r>
+        <w:t xml:space="preserve"> the interval time, there is only noise existing instead of message. So large error will occur when jump from </w:t>
+      </w:r>
+      <w:r>
+        <w:lastRenderedPageBreak/>
+        <w:t xml:space="preserve">the </w:t>
+      </w:r>
+      <w:r>
+        <w:t>noise to received message</w:t>
+      </w:r>
+      <w:r>
+        <w:t xml:space="preserve">. </w:t>
+      </w:r>
+      <w:r>
+        <w:t>In order</w:t>
+      </w:r>
+      <w:r>
+        <w:t xml:space="preserve"> to avoid</w:t>
+      </w:r>
+      <w:r>
+        <w:t xml:space="preserve"> such error, I send 1,0,1,0 </w:t>
+      </w:r>
+      <w:r>
+        <w:t>…</w:t>
+      </w:r>
+      <w:r>
+        <w:t xml:space="preserve"> </w:t>
+      </w:r>
+      <w:r>
+        <w:t>during</w:t>
+      </w:r>
+      <w:r>
+        <w:t xml:space="preserve"> the interval time. </w:t>
+      </w:r>
+    </w:p>
+    <w:p>
+      <w:pPr>
+        <w:pStyle w:val="ListParagraph"/>
+        <w:numPr>
+          <w:ilvl w:val="1"/>
+          <w:numId w:val="1"/>
+        </w:numPr>
+      </w:pPr>
+      <w:r>
+        <w:t>Workflow Details:</w:t>
+      </w:r>
+    </w:p>
+    <w:p>
+      <w:pPr>
+        <w:pStyle w:val="ListParagraph"/>
+        <w:numPr>
+          <w:ilvl w:val="2"/>
+          <w:numId w:val="1"/>
+        </w:numPr>
+      </w:pPr>
+      <w:r>
+        <w:rPr>
+          <w:noProof/>
+        </w:rPr>
+        <w:drawing>
+          <wp:inline distT="0" distB="0" distL="0" distR="0" wp14:anchorId="621CE97E" wp14:editId="667252AF">
+            <wp:extent cx="5119671" cy="1495425"/>
+            <wp:effectExtent l="0" t="0" r="5080" b="0"/>
+            <wp:docPr id="13" name="Picture 13"/>
+            <wp:cNvGraphicFramePr>
+              <a:graphicFrameLocks xmlns:a="http://schemas.openxmlformats.org/drawingml/2006/main" noChangeAspect="1"/>
+            </wp:cNvGraphicFramePr>
+            <a:graphic xmlns:a="http://schemas.openxmlformats.org/drawingml/2006/main">
+              <a:graphicData uri="http://schemas.openxmlformats.org/drawingml/2006/picture">
+                <pic:pic xmlns:pic="http://schemas.openxmlformats.org/drawingml/2006/picture">
+                  <pic:nvPicPr>
+                    <pic:cNvPr id="0" name=""/>
+                    <pic:cNvPicPr/>
+                  </pic:nvPicPr>
+                  <pic:blipFill>
+                    <a:blip r:embed="rId15"/>
+                    <a:stretch>
+                      <a:fillRect/>
+                    </a:stretch>
+                  </pic:blipFill>
+                  <pic:spPr>
+                    <a:xfrm>
+                      <a:off x="0" y="0"/>
+                      <a:ext cx="5135460" cy="1500037"/>
+                    </a:xfrm>
+                    <a:prstGeom prst="rect">
+                      <a:avLst/>
+                    </a:prstGeom>
+                  </pic:spPr>
+                </pic:pic>
+              </a:graphicData>
+            </a:graphic>
+          </wp:inline>
+        </w:drawing>
+      </w:r>
+    </w:p>
+    <w:p>
+      <w:pPr>
+        <w:pStyle w:val="ListParagraph"/>
+        <w:numPr>
+          <w:ilvl w:val="3"/>
+          <w:numId w:val="1"/>
+        </w:numPr>
+        <w:rPr>
+          <w:b/>
+        </w:rPr>
+      </w:pPr>
+      <w:r>
+        <w:t>Attach the preamble 1</w:t>
+      </w:r>
+      <w:proofErr w:type="gramStart"/>
+      <w:r>
+        <w:t>,0,1,0</w:t>
+      </w:r>
+      <w:proofErr w:type="gramEnd"/>
+      <w:r>
+        <w:t xml:space="preserve">… signal to the encoded signal packet created from </w:t>
+      </w:r>
+      <w:r>
+        <w:rPr>
+          <w:b/>
+        </w:rPr>
+        <w:t>Signal Generator</w:t>
+      </w:r>
+      <w:r>
+        <w:rPr>
+          <w:b/>
+        </w:rPr>
+        <w:t xml:space="preserve"> (from pad source).</w:t>
+      </w:r>
+    </w:p>
+    <w:p>
+      <w:pPr>
+        <w:pStyle w:val="ListParagraph"/>
+        <w:numPr>
+          <w:ilvl w:val="2"/>
+          <w:numId w:val="1"/>
+        </w:numPr>
+        <w:rPr>
+          <w:b/>
+        </w:rPr>
+      </w:pPr>
+      <w:r>
+        <w:rPr>
+          <w:noProof/>
+        </w:rPr>
+        <w:drawing>
+          <wp:inline distT="0" distB="0" distL="0" distR="0" wp14:anchorId="147F5A30" wp14:editId="27C5AB49">
+            <wp:extent cx="5362575" cy="1420265"/>
+            <wp:effectExtent l="0" t="0" r="0" b="8890"/>
+            <wp:docPr id="14" name="Picture 14"/>
+            <wp:cNvGraphicFramePr>
+              <a:graphicFrameLocks xmlns:a="http://schemas.openxmlformats.org/drawingml/2006/main" noChangeAspect="1"/>
+            </wp:cNvGraphicFramePr>
+            <a:graphic xmlns:a="http://schemas.openxmlformats.org/drawingml/2006/main">
+              <a:graphicData uri="http://schemas.openxmlformats.org/drawingml/2006/picture">
+                <pic:pic xmlns:pic="http://schemas.openxmlformats.org/drawingml/2006/picture">
+                  <pic:nvPicPr>
+                    <pic:cNvPr id="0" name=""/>
+                    <pic:cNvPicPr/>
+                  </pic:nvPicPr>
+                  <pic:blipFill>
+                    <a:blip r:embed="rId16"/>
+                    <a:stretch>
+                      <a:fillRect/>
+                    </a:stretch>
+                  </pic:blipFill>
+                  <pic:spPr>
+                    <a:xfrm>
+                      <a:off x="0" y="0"/>
+                      <a:ext cx="5362575" cy="1420265"/>
+                    </a:xfrm>
+                    <a:prstGeom prst="rect">
+                      <a:avLst/>
+                    </a:prstGeom>
+                  </pic:spPr>
+                </pic:pic>
+              </a:graphicData>
+            </a:graphic>
+          </wp:inline>
+        </w:drawing>
+      </w:r>
+    </w:p>
+    <w:p>
+      <w:pPr>
+        <w:pStyle w:val="ListParagraph"/>
+        <w:numPr>
+          <w:ilvl w:val="3"/>
+          <w:numId w:val="1"/>
+        </w:numPr>
+        <w:rPr>
+          <w:b/>
+        </w:rPr>
+      </w:pPr>
+      <w:r>
+        <w:t xml:space="preserve">Match the binary digits to its representative frequency,  repeat that for </w:t>
+      </w:r>
+      <w:r>
+        <w:rPr>
+          <w:b/>
+        </w:rPr>
+        <w:t>SPS</w:t>
+      </w:r>
+      <w:r>
+        <w:rPr>
+          <w:b/>
+        </w:rPr>
+        <w:t xml:space="preserve"> </w:t>
+      </w:r>
+      <w:r>
+        <w:t xml:space="preserve">times to generate “pseudo symbol” and use </w:t>
+      </w:r>
+      <w:proofErr w:type="spellStart"/>
+      <w:r>
+        <w:t>vco</w:t>
+      </w:r>
+      <w:proofErr w:type="spellEnd"/>
+      <w:r>
+        <w:t xml:space="preserve"> to actually generate the cosine wave with corresponding </w:t>
+      </w:r>
+      <w:r>
+        <w:t>frequency</w:t>
+      </w:r>
+    </w:p>
+    <w:p>
+      <w:pPr>
+        <w:pStyle w:val="ListParagraph"/>
+        <w:numPr>
+          <w:ilvl w:val="2"/>
+          <w:numId w:val="1"/>
+        </w:numPr>
+        <w:rPr>
+          <w:b/>
+        </w:rPr>
+      </w:pPr>
+      <w:r>
+        <w:rPr>
+          <w:noProof/>
+        </w:rPr>
+        <w:drawing>
+          <wp:inline distT="0" distB="0" distL="0" distR="0" wp14:anchorId="1012DBAC" wp14:editId="20D791ED">
+            <wp:extent cx="5029200" cy="2553286"/>
+            <wp:effectExtent l="0" t="0" r="0" b="0"/>
+            <wp:docPr id="15" name="Picture 15"/>
+            <wp:cNvGraphicFramePr>
+              <a:graphicFrameLocks xmlns:a="http://schemas.openxmlformats.org/drawingml/2006/main" noChangeAspect="1"/>
+            </wp:cNvGraphicFramePr>
+            <a:graphic xmlns:a="http://schemas.openxmlformats.org/drawingml/2006/main">
+              <a:graphicData uri="http://schemas.openxmlformats.org/drawingml/2006/picture">
+                <pic:pic xmlns:pic="http://schemas.openxmlformats.org/drawingml/2006/picture">
+                  <pic:nvPicPr>
+                    <pic:cNvPr id="0" name=""/>
+                    <pic:cNvPicPr/>
+                  </pic:nvPicPr>
+                  <pic:blipFill>
+                    <a:blip r:embed="rId17"/>
+                    <a:stretch>
+                      <a:fillRect/>
+                    </a:stretch>
+                  </pic:blipFill>
+                  <pic:spPr>
+                    <a:xfrm>
+                      <a:off x="0" y="0"/>
+                      <a:ext cx="5029200" cy="2553286"/>
+                    </a:xfrm>
+                    <a:prstGeom prst="rect">
+                      <a:avLst/>
+                    </a:prstGeom>
+                  </pic:spPr>
+                </pic:pic>
+              </a:graphicData>
+            </a:graphic>
+          </wp:inline>
+        </w:drawing>
+      </w:r>
+    </w:p>
+    <w:p>
+      <w:pPr>
+        <w:pStyle w:val="ListParagraph"/>
+        <w:numPr>
+          <w:ilvl w:val="3"/>
+          <w:numId w:val="1"/>
+        </w:numPr>
+      </w:pPr>
+      <w:r>
+        <w:t>Bec</w:t>
+      </w:r>
+      <w:r>
+        <w:t>ause signal in reality is always in complex form. So change float to complex by inserting 0 imaginary part. Then send it to the next stage as well as visualize it in the frequency/time domain.</w:t>
+      </w:r>
+    </w:p>
+    <w:p>
+      <w:pPr>
+        <w:pStyle w:val="ListParagraph"/>
+        <w:numPr>
+          <w:ilvl w:val="0"/>
+          <w:numId w:val="1"/>
+        </w:numPr>
+        <w:rPr>
+          <w:b/>
+          <w:sz w:val="28"/>
+          <w:u w:val="single"/>
+        </w:rPr>
+      </w:pPr>
+      <w:r>
+        <w:rPr>
+          <w:b/>
+          <w:sz w:val="28"/>
+          <w:u w:val="single"/>
+        </w:rPr>
+        <w:t>Interface to transmitter:</w:t>
+      </w:r>
+    </w:p>
+    <w:p>
+      <w:pPr>
+        <w:pStyle w:val="ListParagraph"/>
+        <w:numPr>
+          <w:ilvl w:val="1"/>
+          <w:numId w:val="1"/>
+        </w:numPr>
+      </w:pPr>
+      <w:r>
+        <w:lastRenderedPageBreak/>
+        <w:t xml:space="preserve"> </w:t>
+      </w:r>
+      <w:r>
+        <w:rPr>
+          <w:noProof/>
+        </w:rPr>
+        <w:drawing>
+          <wp:inline distT="0" distB="0" distL="0" distR="0" wp14:anchorId="7C23B0C0" wp14:editId="0040B62E">
+            <wp:extent cx="3505200" cy="1905000"/>
+            <wp:effectExtent l="0" t="0" r="0" b="0"/>
+            <wp:docPr id="16" name="Picture 16"/>
+            <wp:cNvGraphicFramePr>
+              <a:graphicFrameLocks xmlns:a="http://schemas.openxmlformats.org/drawingml/2006/main" noChangeAspect="1"/>
+            </wp:cNvGraphicFramePr>
+            <a:graphic xmlns:a="http://schemas.openxmlformats.org/drawingml/2006/main">
+              <a:graphicData uri="http://schemas.openxmlformats.org/drawingml/2006/picture">
+                <pic:pic xmlns:pic="http://schemas.openxmlformats.org/drawingml/2006/picture">
+                  <pic:nvPicPr>
+                    <pic:cNvPr id="0" name=""/>
+                    <pic:cNvPicPr/>
+                  </pic:nvPicPr>
+                  <pic:blipFill>
+                    <a:blip r:embed="rId18"/>
+                    <a:stretch>
+                      <a:fillRect/>
+                    </a:stretch>
+                  </pic:blipFill>
+                  <pic:spPr>
+                    <a:xfrm>
+                      <a:off x="0" y="0"/>
+                      <a:ext cx="3505200" cy="1905000"/>
+                    </a:xfrm>
+                    <a:prstGeom prst="rect">
+                      <a:avLst/>
+                    </a:prstGeom>
+                  </pic:spPr>
+                </pic:pic>
+              </a:graphicData>
+            </a:graphic>
+          </wp:inline>
+        </w:drawing>
+      </w:r>
+    </w:p>
+    <w:p>
+      <w:pPr>
+        <w:pStyle w:val="ListParagraph"/>
+        <w:numPr>
+          <w:ilvl w:val="1"/>
+          <w:numId w:val="1"/>
+        </w:numPr>
+      </w:pPr>
+      <w:r>
+        <w:t>Parameter</w:t>
+      </w:r>
+      <w:r>
+        <w:t>:</w:t>
+      </w:r>
+    </w:p>
+    <w:p>
+      <w:pPr>
+        <w:pStyle w:val="ListParagraph"/>
+        <w:numPr>
+          <w:ilvl w:val="2"/>
+          <w:numId w:val="1"/>
+        </w:numPr>
+        <w:rPr>
+          <w:b/>
+        </w:rPr>
+      </w:pPr>
+      <w:r>
+        <w:rPr>
+          <w:b/>
+        </w:rPr>
+        <w:t xml:space="preserve">Device Argument: </w:t>
+      </w:r>
+      <w:r>
+        <w:t xml:space="preserve">The address number of </w:t>
+      </w:r>
+      <w:proofErr w:type="spellStart"/>
+      <w:r>
+        <w:t>hackrf</w:t>
+      </w:r>
+      <w:proofErr w:type="spellEnd"/>
+      <w:r>
+        <w:t>. Type command “</w:t>
+      </w:r>
+      <w:proofErr w:type="spellStart"/>
+      <w:r>
+        <w:t>hackrf_info</w:t>
+      </w:r>
+      <w:proofErr w:type="spellEnd"/>
+      <w:r>
+        <w:t xml:space="preserve">” to check the </w:t>
+      </w:r>
+      <w:proofErr w:type="spellStart"/>
+      <w:r>
+        <w:t>hackrf</w:t>
+      </w:r>
+      <w:proofErr w:type="spellEnd"/>
+      <w:r>
+        <w:t xml:space="preserve"> you connected with.</w:t>
+      </w:r>
+    </w:p>
+    <w:p>
+      <w:pPr>
+        <w:pStyle w:val="ListParagraph"/>
+        <w:numPr>
+          <w:ilvl w:val="2"/>
+          <w:numId w:val="1"/>
+        </w:numPr>
+        <w:rPr>
+          <w:b/>
+        </w:rPr>
+      </w:pPr>
+      <w:r>
+        <w:rPr>
+          <w:b/>
+        </w:rPr>
+        <w:t xml:space="preserve">Sample Rate: </w:t>
+      </w:r>
+      <w:r>
+        <w:t>refer to the signal generator section. Must be the same</w:t>
+      </w:r>
+    </w:p>
+    <w:p>
+      <w:pPr>
+        <w:pStyle w:val="ListParagraph"/>
+        <w:numPr>
+          <w:ilvl w:val="2"/>
+          <w:numId w:val="1"/>
+        </w:numPr>
+        <w:rPr>
+          <w:b/>
+        </w:rPr>
+      </w:pPr>
+      <w:r>
+        <w:rPr>
+          <w:b/>
+        </w:rPr>
+        <w:t>RF Gain</w:t>
+      </w:r>
+      <w:r>
+        <w:rPr>
+          <w:b/>
+        </w:rPr>
+        <w:t xml:space="preserve"> (dB)</w:t>
+      </w:r>
+      <w:r>
+        <w:rPr>
+          <w:b/>
+        </w:rPr>
+        <w:t>:</w:t>
+      </w:r>
+      <w:r>
+        <w:rPr>
+          <w:b/>
+        </w:rPr>
+        <w:t xml:space="preserve"> </w:t>
+      </w:r>
+      <w:r>
+        <w:t xml:space="preserve">0 </w:t>
+      </w:r>
+      <w:r>
+        <w:t>or  14 dB</w:t>
+      </w:r>
+      <w:r>
+        <w:t xml:space="preserve">; amplifier for the final transmitting </w:t>
+      </w:r>
+      <w:proofErr w:type="spellStart"/>
+      <w:r>
+        <w:t>frequncty</w:t>
+      </w:r>
+      <w:proofErr w:type="spellEnd"/>
+    </w:p>
+    <w:p>
+      <w:pPr>
+        <w:pStyle w:val="ListParagraph"/>
+        <w:numPr>
+          <w:ilvl w:val="3"/>
+          <w:numId w:val="1"/>
+        </w:numPr>
+      </w:pPr>
+      <w:r>
+        <w:t xml:space="preserve">Here </w:t>
+      </w:r>
+      <w:r>
+        <w:t>I choose the maximum 14</w:t>
+      </w:r>
+    </w:p>
+    <w:p>
+      <w:pPr>
+        <w:pStyle w:val="ListParagraph"/>
+        <w:numPr>
+          <w:ilvl w:val="3"/>
+          <w:numId w:val="1"/>
+        </w:numPr>
+      </w:pPr>
+      <w:r>
+        <w:t>…</w:t>
+      </w:r>
+    </w:p>
+    <w:p>
+      <w:pPr>
+        <w:pStyle w:val="ListParagraph"/>
+        <w:numPr>
+          <w:ilvl w:val="2"/>
+          <w:numId w:val="1"/>
+        </w:numPr>
+      </w:pPr>
+      <w:r>
+        <w:rPr>
+          <w:b/>
+        </w:rPr>
+        <w:t>IF Gain</w:t>
+      </w:r>
+      <w:r>
+        <w:rPr>
+          <w:b/>
+        </w:rPr>
+        <w:t xml:space="preserve"> (dB)</w:t>
+      </w:r>
+      <w:r>
+        <w:rPr>
+          <w:b/>
+        </w:rPr>
+        <w:t>:</w:t>
+      </w:r>
+      <w:r>
+        <w:rPr>
+          <w:b/>
+        </w:rPr>
+        <w:t xml:space="preserve"> </w:t>
+      </w:r>
+      <w:r>
+        <w:t>0 to 47</w:t>
+      </w:r>
+      <w:r>
+        <w:t xml:space="preserve"> dB</w:t>
+      </w:r>
+      <w:r>
+        <w:t xml:space="preserve"> in 1dB steps</w:t>
+      </w:r>
+      <w:r>
+        <w:t xml:space="preserve">. </w:t>
+      </w:r>
+    </w:p>
+    <w:p>
+      <w:pPr>
+        <w:pStyle w:val="ListParagraph"/>
+        <w:numPr>
+          <w:ilvl w:val="3"/>
+          <w:numId w:val="1"/>
+        </w:numPr>
+      </w:pPr>
+      <w:r>
+        <w:t xml:space="preserve">Here I choose the maximum </w:t>
+      </w:r>
+      <w:r>
+        <w:t xml:space="preserve"> 47dB</w:t>
+      </w:r>
+      <w:r>
+        <w:t>; amplifier for intermediate frequency</w:t>
+      </w:r>
+    </w:p>
+    <w:p>
+      <w:pPr>
+        <w:pStyle w:val="ListParagraph"/>
+        <w:numPr>
+          <w:ilvl w:val="3"/>
+          <w:numId w:val="1"/>
+        </w:numPr>
+      </w:pPr>
+      <w:r>
+        <w:t>…</w:t>
+      </w:r>
+    </w:p>
+    <w:p>
+      <w:pPr>
+        <w:pStyle w:val="ListParagraph"/>
+        <w:numPr>
+          <w:ilvl w:val="2"/>
+          <w:numId w:val="1"/>
+        </w:numPr>
+        <w:rPr>
+          <w:b/>
+        </w:rPr>
+      </w:pPr>
+      <w:r>
+        <w:rPr>
+          <w:b/>
+        </w:rPr>
+        <w:t>BB Gain:</w:t>
+      </w:r>
+      <w:r>
+        <w:rPr>
+          <w:b/>
+        </w:rPr>
+        <w:t xml:space="preserve"> </w:t>
+      </w:r>
+      <w:r>
+        <w:t xml:space="preserve"> Not used in TX side. </w:t>
+      </w:r>
+    </w:p>
+    <w:p>
+      <w:pPr>
+        <w:pStyle w:val="ListParagraph"/>
+        <w:numPr>
+          <w:ilvl w:val="2"/>
+          <w:numId w:val="1"/>
+        </w:numPr>
+        <w:rPr>
+          <w:b/>
+        </w:rPr>
+      </w:pPr>
+      <w:r>
+        <w:rPr>
+          <w:b/>
+        </w:rPr>
+        <w:t>In the TX side, there are not much difference in RF and IF gain.</w:t>
+      </w:r>
+    </w:p>
+    <w:p>
+      <w:pPr>
+        <w:pStyle w:val="ListParagraph"/>
+        <w:numPr>
+          <w:ilvl w:val="2"/>
+          <w:numId w:val="1"/>
+        </w:numPr>
+        <w:rPr>
+          <w:b/>
+        </w:rPr>
+      </w:pPr>
+      <w:r>
+        <w:rPr>
+          <w:b/>
+        </w:rPr>
+        <w:t>Noise Voltage:</w:t>
+      </w:r>
+      <w:r>
+        <w:t xml:space="preserve">  Used to simulate the noise voltage in channel</w:t>
+      </w:r>
+    </w:p>
+    <w:p>
+      <w:pPr>
+        <w:pStyle w:val="ListParagraph"/>
+        <w:numPr>
+          <w:ilvl w:val="3"/>
+          <w:numId w:val="1"/>
+        </w:numPr>
+        <w:rPr>
+          <w:b/>
+        </w:rPr>
+      </w:pPr>
+      <w:r>
+        <w:t>If you are using the physical plug in noise, just set it to 0.</w:t>
+      </w:r>
+    </w:p>
+    <w:p>
+      <w:pPr>
+        <w:pStyle w:val="ListParagraph"/>
+        <w:numPr>
+          <w:ilvl w:val="2"/>
+          <w:numId w:val="1"/>
+        </w:numPr>
+      </w:pPr>
+      <w:r>
+        <w:rPr>
+          <w:b/>
+        </w:rPr>
+        <w:t xml:space="preserve">Frequency offset: </w:t>
+      </w:r>
+      <w:r>
+        <w:t>The normalized frequency offset. 0 is no offset; 0.25 would be, for a digital modem, one quarter of the symbol rate.</w:t>
+      </w:r>
+    </w:p>
+    <w:p>
+      <w:pPr>
+        <w:pStyle w:val="ListParagraph"/>
+        <w:numPr>
+          <w:ilvl w:val="3"/>
+          <w:numId w:val="1"/>
+        </w:numPr>
+      </w:pPr>
+      <w:r>
+        <w:t xml:space="preserve">Usually </w:t>
+      </w:r>
+      <w:r>
+        <w:t>set to 0</w:t>
+      </w:r>
+    </w:p>
+    <w:p>
+      <w:pPr>
+        <w:pStyle w:val="ListParagraph"/>
+        <w:numPr>
+          <w:ilvl w:val="2"/>
+          <w:numId w:val="1"/>
+        </w:numPr>
+      </w:pPr>
+      <w:proofErr w:type="gramStart"/>
+      <w:r>
+        <w:rPr>
+          <w:b/>
+        </w:rPr>
+        <w:t xml:space="preserve">epsilon </w:t>
+      </w:r>
+      <w:r>
+        <w:t>:</w:t>
+      </w:r>
+      <w:proofErr w:type="gramEnd"/>
+      <w:r>
+        <w:t xml:space="preserve"> The sample timing offset to emulate the different rates between the sample clocks of the transmitter and receiver. 1.0 is no difference.</w:t>
+      </w:r>
+    </w:p>
+    <w:p>
+      <w:pPr>
+        <w:pStyle w:val="ListParagraph"/>
+        <w:numPr>
+          <w:ilvl w:val="3"/>
+          <w:numId w:val="1"/>
+        </w:numPr>
+      </w:pPr>
+      <w:r>
+        <w:t xml:space="preserve">Usually </w:t>
+      </w:r>
+      <w:r>
+        <w:t>set to 0</w:t>
+      </w:r>
+    </w:p>
+    <w:p>
+      <w:pPr>
+        <w:pStyle w:val="ListParagraph"/>
+        <w:numPr>
+          <w:ilvl w:val="2"/>
+          <w:numId w:val="1"/>
+        </w:numPr>
+      </w:pPr>
+      <w:proofErr w:type="gramStart"/>
+      <w:r>
+        <w:rPr>
+          <w:b/>
+        </w:rPr>
+        <w:t>taps :</w:t>
+      </w:r>
+      <w:proofErr w:type="gramEnd"/>
+      <w:r>
+        <w:rPr>
+          <w:b/>
+        </w:rPr>
+        <w:t xml:space="preserve"> </w:t>
+      </w:r>
+      <w:r>
+        <w:t>Taps of a FIR filter to emulate a multipath delay profile.</w:t>
+      </w:r>
+    </w:p>
+    <w:p>
+      <w:pPr>
+        <w:pStyle w:val="ListParagraph"/>
+        <w:numPr>
+          <w:ilvl w:val="3"/>
+          <w:numId w:val="1"/>
+        </w:numPr>
+      </w:pPr>
+      <w:r>
+        <w:t xml:space="preserve">Usually </w:t>
+      </w:r>
+      <w:r>
+        <w:t>set to 0</w:t>
+      </w:r>
+    </w:p>
+    <w:p>
+      <w:pPr>
+        <w:pStyle w:val="ListParagraph"/>
+        <w:numPr>
+          <w:ilvl w:val="2"/>
+          <w:numId w:val="1"/>
+        </w:numPr>
+      </w:pPr>
+      <w:proofErr w:type="spellStart"/>
+      <w:r>
+        <w:rPr>
+          <w:b/>
+        </w:rPr>
+        <w:t>noise_</w:t>
+      </w:r>
+      <w:proofErr w:type="gramStart"/>
+      <w:r>
+        <w:rPr>
+          <w:b/>
+        </w:rPr>
+        <w:t>seed</w:t>
+      </w:r>
+      <w:proofErr w:type="spellEnd"/>
+      <w:r>
+        <w:t xml:space="preserve"> :</w:t>
+      </w:r>
+      <w:proofErr w:type="gramEnd"/>
+      <w:r>
+        <w:t xml:space="preserve"> A random number generator seed for the noise source.</w:t>
+      </w:r>
+    </w:p>
+    <w:p>
+      <w:pPr>
+        <w:pStyle w:val="ListParagraph"/>
+        <w:numPr>
+          <w:ilvl w:val="3"/>
+          <w:numId w:val="1"/>
+        </w:numPr>
+        <w:rPr>
+          <w:b/>
+        </w:rPr>
+      </w:pPr>
+      <w:r>
+        <w:t xml:space="preserve">Usually </w:t>
+      </w:r>
+      <w:r>
+        <w:t>set to 0</w:t>
+      </w:r>
+      <w:r>
+        <w:rPr>
+          <w:b/>
+        </w:rPr>
+        <w:t xml:space="preserve"> </w:t>
+      </w:r>
+    </w:p>
+    <w:p>
+      <w:pPr>
+        <w:pStyle w:val="ListParagraph"/>
+        <w:numPr>
+          <w:ilvl w:val="1"/>
+          <w:numId w:val="1"/>
+        </w:numPr>
+        <w:rPr>
+          <w:b/>
+        </w:rPr>
+      </w:pPr>
+      <w:r>
+        <w:t xml:space="preserve">Dependent Variable: </w:t>
+      </w:r>
+    </w:p>
+    <w:p>
+      <w:pPr>
+        <w:pStyle w:val="ListParagraph"/>
+        <w:numPr>
+          <w:ilvl w:val="2"/>
+          <w:numId w:val="1"/>
+        </w:numPr>
+        <w:rPr>
+          <w:b/>
+          <w:i/>
+        </w:rPr>
+      </w:pPr>
+      <w:r>
+        <w:rPr>
+          <w:b/>
+        </w:rPr>
+        <w:t xml:space="preserve">Ch0 Frequency:  </w:t>
+      </w:r>
+      <w:r>
+        <w:rPr>
+          <w:b/>
+          <w:i/>
+        </w:rPr>
+        <w:t xml:space="preserve">=  </w:t>
+      </w:r>
+      <w:proofErr w:type="spellStart"/>
+      <w:r>
+        <w:rPr>
+          <w:b/>
+          <w:i/>
+        </w:rPr>
+        <w:t>carrier_freq</w:t>
+      </w:r>
+      <w:proofErr w:type="spellEnd"/>
+      <w:r>
+        <w:rPr>
+          <w:b/>
+          <w:i/>
+        </w:rPr>
+        <w:t xml:space="preserve"> – </w:t>
+      </w:r>
+      <w:proofErr w:type="spellStart"/>
+      <w:r>
+        <w:rPr>
+          <w:b/>
+          <w:i/>
+        </w:rPr>
+        <w:t>center_freq</w:t>
+      </w:r>
+      <w:proofErr w:type="spellEnd"/>
+      <w:r>
+        <w:rPr>
+          <w:b/>
+          <w:i/>
+        </w:rPr>
+        <w:t xml:space="preserve"> (see the Modulation section)</w:t>
+      </w:r>
+    </w:p>
+    <w:p>
+      <w:pPr>
+        <w:pStyle w:val="ListParagraph"/>
+        <w:numPr>
+          <w:ilvl w:val="3"/>
+          <w:numId w:val="1"/>
+        </w:numPr>
+      </w:pPr>
+      <w:r>
+        <w:t>…</w:t>
+      </w:r>
+    </w:p>
+    <w:p>
+      <w:pPr>
+        <w:pStyle w:val="ListParagraph"/>
+        <w:numPr>
+          <w:ilvl w:val="1"/>
+          <w:numId w:val="1"/>
+        </w:numPr>
+      </w:pPr>
+      <w:r>
+        <w:t>Workflow Details:</w:t>
+      </w:r>
+    </w:p>
+    <w:p>
+      <w:pPr>
+        <w:pStyle w:val="ListParagraph"/>
+        <w:numPr>
+          <w:ilvl w:val="2"/>
+          <w:numId w:val="1"/>
+        </w:numPr>
+      </w:pPr>
+      <w:r>
+        <w:t xml:space="preserve">Channel Model is used to simulate the </w:t>
+      </w:r>
+      <w:r>
+        <w:t xml:space="preserve">channel environment </w:t>
+      </w:r>
+      <w:proofErr w:type="gramStart"/>
+      <w:r>
+        <w:t xml:space="preserve">and  </w:t>
+      </w:r>
+      <w:proofErr w:type="spellStart"/>
+      <w:r>
+        <w:t>Osmocom</w:t>
+      </w:r>
+      <w:proofErr w:type="spellEnd"/>
+      <w:proofErr w:type="gramEnd"/>
+      <w:r>
+        <w:t xml:space="preserve"> Sink is the interface to control </w:t>
+      </w:r>
+      <w:proofErr w:type="spellStart"/>
+      <w:r>
+        <w:t>Hackrf</w:t>
+      </w:r>
+      <w:proofErr w:type="spellEnd"/>
+      <w:r>
+        <w:t xml:space="preserve"> as transmitter.</w:t>
+      </w:r>
+    </w:p>
+    <w:p>
+      <w:pPr>
+        <w:pStyle w:val="ListParagraph"/>
+        <w:numPr>
+          <w:ilvl w:val="1"/>
+          <w:numId w:val="1"/>
+        </w:numPr>
+      </w:pPr>
+      <w:r>
+        <w:t>Example Result Screenshot:</w:t>
+      </w:r>
+    </w:p>
+    <w:p>
+      <w:pPr>
+        <w:pStyle w:val="ListParagraph"/>
+        <w:numPr>
+          <w:ilvl w:val="2"/>
+          <w:numId w:val="1"/>
+        </w:numPr>
+        <w:rPr>
+          <w:noProof/>
+        </w:rPr>
+      </w:pPr>
+      <w:r>
+        <w:lastRenderedPageBreak/>
+        <w:t xml:space="preserve">This is what the transmitted signal looks like when the frequency is in the recommended range, for example </w:t>
+      </w:r>
+      <w:r>
+        <w:rPr>
+          <w:noProof/>
+        </w:rPr>
+        <w:t>Fs=2M,Fc=2.01M,Amp:  252mV-632mV/2,</w:t>
+      </w:r>
+      <w:r>
+        <w:rPr>
+          <w:noProof/>
+        </w:rPr>
+        <w:t xml:space="preserve"> </w:t>
+      </w:r>
+      <w:r>
+        <w:rPr>
+          <w:noProof/>
+        </w:rPr>
+        <w:t>, (0dB RF Gain, 16dB IF Gain)</w:t>
+      </w:r>
+      <w:r>
+        <w:rPr>
+          <w:noProof/>
+        </w:rPr>
+        <w:t xml:space="preserve"> </w:t>
+      </w:r>
+      <w:r>
+        <w:rPr>
+          <w:noProof/>
+        </w:rPr>
+        <w:drawing>
+          <wp:inline distT="0" distB="0" distL="0" distR="0" wp14:anchorId="3968A69F" wp14:editId="7ECCF4B4">
+            <wp:extent cx="4419600" cy="3314701"/>
+            <wp:effectExtent l="0" t="0" r="0" b="0"/>
+            <wp:docPr id="2" name="Picture 2"/>
+            <wp:cNvGraphicFramePr>
+              <a:graphicFrameLocks xmlns:a="http://schemas.openxmlformats.org/drawingml/2006/main" noChangeAspect="1"/>
+            </wp:cNvGraphicFramePr>
+            <a:graphic xmlns:a="http://schemas.openxmlformats.org/drawingml/2006/main">
+              <a:graphicData uri="http://schemas.openxmlformats.org/drawingml/2006/picture">
+                <pic:pic xmlns:pic="http://schemas.openxmlformats.org/drawingml/2006/picture">
+                  <pic:nvPicPr>
+                    <pic:cNvPr id="0" name="IMG_4541.JPG"/>
+                    <pic:cNvPicPr/>
+                  </pic:nvPicPr>
+                  <pic:blipFill>
+                    <a:blip r:embed="rId19" cstate="print">
+                      <a:extLst>
+                        <a:ext uri="{28A0092B-C50C-407E-A947-70E740481C1C}">
+                          <a14:useLocalDpi xmlns:a14="http://schemas.microsoft.com/office/drawing/2010/main" val="0"/>
+                        </a:ext>
+                      </a:extLst>
+                    </a:blip>
+                    <a:stretch>
+                      <a:fillRect/>
+                    </a:stretch>
+                  </pic:blipFill>
+                  <pic:spPr>
+                    <a:xfrm>
+                      <a:off x="0" y="0"/>
+                      <a:ext cx="4425773" cy="3319331"/>
+                    </a:xfrm>
+                    <a:prstGeom prst="rect">
+                      <a:avLst/>
+                    </a:prstGeom>
+                  </pic:spPr>
+                </pic:pic>
+              </a:graphicData>
+            </a:graphic>
+          </wp:inline>
+        </w:drawing>
+      </w:r>
+    </w:p>
+    <w:p>
+      <w:pPr>
+        <w:pStyle w:val="ListParagraph"/>
+        <w:numPr>
+          <w:ilvl w:val="2"/>
+          <w:numId w:val="1"/>
+        </w:numPr>
+      </w:pPr>
+      <w:r>
+        <w:t xml:space="preserve">This is what the transmitted signal looks like when the frequency is </w:t>
+      </w:r>
+      <w:r>
+        <w:t>OUT OF</w:t>
+      </w:r>
+      <w:r>
+        <w:t xml:space="preserve"> the recommended range, for example </w:t>
+      </w:r>
+      <w:r>
+        <w:rPr>
+          <w:noProof/>
+        </w:rPr>
+        <w:t>Fs=2M,</w:t>
+      </w:r>
+      <w:r>
+        <w:rPr>
+          <w:noProof/>
+        </w:rPr>
+        <w:t xml:space="preserve"> </w:t>
+      </w:r>
+      <w:r>
+        <w:rPr>
+          <w:noProof/>
+        </w:rPr>
+        <w:t>Fs=270K,Fc=280K, Amp: 60mV/2, (0dB RF Gain, 16dB IF Gain)</w:t>
+      </w:r>
+      <w:r>
+        <w:rPr>
+          <w:noProof/>
+        </w:rPr>
+        <w:t xml:space="preserve"> </w:t>
+      </w:r>
+      <w:r>
+        <w:rPr>
+          <w:noProof/>
+        </w:rPr>
+        <w:drawing>
+          <wp:inline distT="0" distB="0" distL="0" distR="0" wp14:anchorId="531EBCFF" wp14:editId="5D4562B1">
+            <wp:extent cx="4394200" cy="3295650"/>
+            <wp:effectExtent l="0" t="0" r="6350" b="0"/>
+            <wp:docPr id="17" name="Picture 17"/>
+            <wp:cNvGraphicFramePr>
+              <a:graphicFrameLocks xmlns:a="http://schemas.openxmlformats.org/drawingml/2006/main" noChangeAspect="1"/>
+            </wp:cNvGraphicFramePr>
+            <a:graphic xmlns:a="http://schemas.openxmlformats.org/drawingml/2006/main">
+              <a:graphicData uri="http://schemas.openxmlformats.org/drawingml/2006/picture">
+                <pic:pic xmlns:pic="http://schemas.openxmlformats.org/drawingml/2006/picture">
+                  <pic:nvPicPr>
+                    <pic:cNvPr id="0" name="IMG_4539.JPG"/>
+                    <pic:cNvPicPr/>
+                  </pic:nvPicPr>
+                  <pic:blipFill>
+                    <a:blip r:embed="rId20" cstate="print">
+                      <a:extLst>
+                        <a:ext uri="{28A0092B-C50C-407E-A947-70E740481C1C}">
+                          <a14:useLocalDpi xmlns:a14="http://schemas.microsoft.com/office/drawing/2010/main" val="0"/>
+                        </a:ext>
+                      </a:extLst>
+                    </a:blip>
+                    <a:stretch>
+                      <a:fillRect/>
+                    </a:stretch>
+                  </pic:blipFill>
+                  <pic:spPr>
+                    <a:xfrm>
+                      <a:off x="0" y="0"/>
+                      <a:ext cx="4397147" cy="3297860"/>
+                    </a:xfrm>
+                    <a:prstGeom prst="rect">
+                      <a:avLst/>
+                    </a:prstGeom>
+                  </pic:spPr>
+                </pic:pic>
+              </a:graphicData>
+            </a:graphic>
+          </wp:inline>
+        </w:drawing>
+      </w:r>
+    </w:p>
+    <w:p>
+      <w:pPr>
+        <w:pStyle w:val="ListParagraph"/>
+        <w:numPr>
+          <w:ilvl w:val="2"/>
+          <w:numId w:val="1"/>
+        </w:numPr>
+      </w:pPr>
+      <w:r>
+        <w:rPr>
+          <w:noProof/>
+        </w:rPr>
+        <w:t>Other in/out of range signals have similar behavior as these two examples.</w:t>
+      </w:r>
+    </w:p>
+    <w:p>
+      <w:pPr>
+        <w:pStyle w:val="ListParagraph"/>
+        <w:numPr>
+          <w:ilvl w:val="0"/>
+          <w:numId w:val="1"/>
+        </w:numPr>
+        <w:rPr>
+          <w:b/>
+          <w:sz w:val="28"/>
+          <w:u w:val="single"/>
+        </w:rPr>
+      </w:pPr>
+      <w:r>
+        <w:rPr>
+          <w:b/>
+          <w:noProof/>
+          <w:sz w:val="28"/>
+          <w:u w:val="single"/>
+        </w:rPr>
+        <w:lastRenderedPageBreak/>
+        <w:t>Interface to Receiver</w:t>
+      </w:r>
+    </w:p>
+    <w:p>
+      <w:pPr>
+        <w:pStyle w:val="ListParagraph"/>
+        <w:numPr>
+          <w:ilvl w:val="1"/>
+          <w:numId w:val="1"/>
+        </w:numPr>
+        <w:rPr>
+          <w:b/>
+          <w:sz w:val="28"/>
+          <w:u w:val="single"/>
+        </w:rPr>
+      </w:pPr>
+      <w:r>
+        <w:rPr>
+          <w:noProof/>
+        </w:rPr>
+        <w:drawing>
+          <wp:inline distT="0" distB="0" distL="0" distR="0" wp14:anchorId="05637CB4" wp14:editId="54B3A6BC">
+            <wp:extent cx="2057400" cy="2609850"/>
+            <wp:effectExtent l="0" t="0" r="0" b="0"/>
+            <wp:docPr id="18" name="Picture 18"/>
+            <wp:cNvGraphicFramePr>
+              <a:graphicFrameLocks xmlns:a="http://schemas.openxmlformats.org/drawingml/2006/main" noChangeAspect="1"/>
+            </wp:cNvGraphicFramePr>
+            <a:graphic xmlns:a="http://schemas.openxmlformats.org/drawingml/2006/main">
+              <a:graphicData uri="http://schemas.openxmlformats.org/drawingml/2006/picture">
+                <pic:pic xmlns:pic="http://schemas.openxmlformats.org/drawingml/2006/picture">
+                  <pic:nvPicPr>
+                    <pic:cNvPr id="0" name=""/>
+                    <pic:cNvPicPr/>
+                  </pic:nvPicPr>
+                  <pic:blipFill>
+                    <a:blip r:embed="rId21"/>
+                    <a:stretch>
+                      <a:fillRect/>
+                    </a:stretch>
+                  </pic:blipFill>
+                  <pic:spPr>
+                    <a:xfrm>
+                      <a:off x="0" y="0"/>
+                      <a:ext cx="2057400" cy="2609850"/>
+                    </a:xfrm>
+                    <a:prstGeom prst="rect">
+                      <a:avLst/>
+                    </a:prstGeom>
+                  </pic:spPr>
+                </pic:pic>
+              </a:graphicData>
+            </a:graphic>
+          </wp:inline>
+        </w:drawing>
+      </w:r>
+    </w:p>
+    <w:p>
+      <w:pPr>
+        <w:pStyle w:val="ListParagraph"/>
+        <w:numPr>
+          <w:ilvl w:val="1"/>
+          <w:numId w:val="1"/>
+        </w:numPr>
+        <w:rPr>
+          <w:b/>
+          <w:sz w:val="28"/>
+          <w:u w:val="single"/>
+        </w:rPr>
+      </w:pPr>
+      <w:r>
+        <w:t xml:space="preserve">Parameter: </w:t>
+      </w:r>
+    </w:p>
+    <w:p>
+      <w:pPr>
+        <w:pStyle w:val="ListParagraph"/>
+        <w:numPr>
+          <w:ilvl w:val="2"/>
+          <w:numId w:val="1"/>
+        </w:numPr>
+        <w:rPr>
+          <w:b/>
+        </w:rPr>
+      </w:pPr>
+      <w:r>
+        <w:rPr>
+          <w:b/>
+        </w:rPr>
+        <w:t xml:space="preserve">Device Argument: </w:t>
+      </w:r>
+      <w:r>
+        <w:t>refer to the Interface to Transmitter</w:t>
+      </w:r>
+    </w:p>
+    <w:p>
+      <w:pPr>
+        <w:pStyle w:val="ListParagraph"/>
+        <w:numPr>
+          <w:ilvl w:val="2"/>
+          <w:numId w:val="1"/>
+        </w:numPr>
+        <w:rPr>
+          <w:b/>
+        </w:rPr>
+      </w:pPr>
+      <w:r>
+        <w:rPr>
+          <w:b/>
+        </w:rPr>
+        <w:t xml:space="preserve">Sample Rate: </w:t>
+      </w:r>
+      <w:r>
+        <w:t xml:space="preserve">refer to the signal generator section. </w:t>
+      </w:r>
+    </w:p>
+    <w:p>
+      <w:pPr>
+        <w:pStyle w:val="ListParagraph"/>
+        <w:numPr>
+          <w:ilvl w:val="3"/>
+          <w:numId w:val="1"/>
+        </w:numPr>
+      </w:pPr>
+      <w:r>
+        <w:t>Can be</w:t>
+      </w:r>
+      <w:r>
+        <w:t xml:space="preserve"> the same or smaller than the sample rate of transmitter.</w:t>
+      </w:r>
+    </w:p>
+    <w:p>
+      <w:pPr>
+        <w:pStyle w:val="ListParagraph"/>
+        <w:numPr>
+          <w:ilvl w:val="3"/>
+          <w:numId w:val="1"/>
+        </w:numPr>
+      </w:pPr>
+      <w:r>
+        <w:t xml:space="preserve">If smaller than the </w:t>
+      </w:r>
+      <w:proofErr w:type="spellStart"/>
+      <w:r>
+        <w:t>Hackrf</w:t>
+      </w:r>
+      <w:proofErr w:type="spellEnd"/>
+      <w:r>
+        <w:t xml:space="preserve"> act as a low pass filter. For example when the sample rate of the transmitter is 2M, which include 0-1MHz signals. 1M sample rate for the receiver will exclude all high frequency signals that are &gt; 0.5MHz.</w:t>
+      </w:r>
+    </w:p>
+    <w:p>
+      <w:pPr>
+        <w:pStyle w:val="ListParagraph"/>
+        <w:numPr>
+          <w:ilvl w:val="3"/>
+          <w:numId w:val="1"/>
+        </w:numPr>
+        <w:rPr>
+          <w:highlight w:val="yellow"/>
+        </w:rPr>
+      </w:pPr>
+      <w:r>
+        <w:t xml:space="preserve">Here I choose the same sample rate as the transmitter. Please refer to </w:t>
+      </w:r>
+      <w:proofErr w:type="gramStart"/>
+      <w:r>
+        <w:rPr>
+          <w:highlight w:val="yellow"/>
+        </w:rPr>
+        <w:t xml:space="preserve">… </w:t>
+      </w:r>
+      <w:r>
+        <w:rPr>
+          <w:highlight w:val="yellow"/>
+        </w:rPr>
+        <w:t xml:space="preserve"> for</w:t>
+      </w:r>
+      <w:proofErr w:type="gramEnd"/>
+      <w:r>
+        <w:rPr>
+          <w:highlight w:val="yellow"/>
+        </w:rPr>
+        <w:t xml:space="preserve"> more details.</w:t>
+      </w:r>
+    </w:p>
+    <w:p>
+      <w:pPr>
+        <w:pStyle w:val="ListParagraph"/>
+        <w:numPr>
+          <w:ilvl w:val="2"/>
+          <w:numId w:val="1"/>
+        </w:numPr>
+        <w:rPr>
+          <w:b/>
+        </w:rPr>
+      </w:pPr>
+      <w:r>
+        <w:rPr>
+          <w:b/>
+        </w:rPr>
+        <w:t xml:space="preserve">RF Gain (dB): </w:t>
+      </w:r>
+      <w:r>
+        <w:t xml:space="preserve">0 </w:t>
+      </w:r>
+      <w:r>
+        <w:t xml:space="preserve">or  14 dB; amplifier for the final transmitting </w:t>
+      </w:r>
+      <w:proofErr w:type="spellStart"/>
+      <w:r>
+        <w:t>frequncty</w:t>
+      </w:r>
+      <w:proofErr w:type="spellEnd"/>
+    </w:p>
+    <w:p>
+      <w:pPr>
+        <w:pStyle w:val="ListParagraph"/>
+        <w:numPr>
+          <w:ilvl w:val="3"/>
+          <w:numId w:val="1"/>
+        </w:numPr>
+      </w:pPr>
+      <w:r>
+        <w:t xml:space="preserve">Here </w:t>
+      </w:r>
+      <w:r>
+        <w:t>I choose the maximum 14</w:t>
+      </w:r>
+    </w:p>
+    <w:p>
+      <w:pPr>
+        <w:pStyle w:val="ListParagraph"/>
+        <w:numPr>
+          <w:ilvl w:val="3"/>
+          <w:numId w:val="1"/>
+        </w:numPr>
+      </w:pPr>
+      <w:r>
+        <w:t>…</w:t>
+      </w:r>
+    </w:p>
+    <w:p>
+      <w:pPr>
+        <w:pStyle w:val="ListParagraph"/>
+        <w:numPr>
+          <w:ilvl w:val="2"/>
+          <w:numId w:val="1"/>
+        </w:numPr>
+      </w:pPr>
+      <w:r>
+        <w:rPr>
+          <w:b/>
+        </w:rPr>
+        <w:t>IF Gain (dB):</w:t>
+      </w:r>
+      <w:r>
+        <w:rPr>
+          <w:b/>
+        </w:rPr>
+        <w:t xml:space="preserve"> </w:t>
+      </w:r>
+      <w:r>
+        <w:t xml:space="preserve">0 to </w:t>
+      </w:r>
+      <w:r>
+        <w:t>40</w:t>
+      </w:r>
+      <w:r>
+        <w:t xml:space="preserve"> dB</w:t>
+      </w:r>
+      <w:r>
+        <w:t xml:space="preserve"> in </w:t>
+      </w:r>
+      <w:r>
+        <w:t>8</w:t>
+      </w:r>
+      <w:r>
+        <w:t>dB steps</w:t>
+      </w:r>
+      <w:r>
+        <w:t xml:space="preserve">. </w:t>
+      </w:r>
+      <w:r>
+        <w:t>amplifier for intermediate frequency</w:t>
+      </w:r>
+    </w:p>
+    <w:p>
+      <w:pPr>
+        <w:pStyle w:val="ListParagraph"/>
+        <w:numPr>
+          <w:ilvl w:val="3"/>
+          <w:numId w:val="1"/>
+        </w:numPr>
+      </w:pPr>
+      <w:r>
+        <w:t xml:space="preserve">Here I choose the </w:t>
+      </w:r>
+      <w:r>
+        <w:t>16dB because the bigger gain will introduce additional more strong low frequency noise</w:t>
+      </w:r>
+      <w:r>
+        <w:t xml:space="preserve">; </w:t>
+      </w:r>
       <w:bookmarkStart w:id="0" w:name="_GoBack"/>
       <w:bookmarkEnd w:id="0"/>
+    </w:p>
+    <w:p>
+      <w:pPr>
+        <w:pStyle w:val="ListParagraph"/>
+        <w:numPr>
+          <w:ilvl w:val="3"/>
+          <w:numId w:val="1"/>
+        </w:numPr>
+      </w:pPr>
+      <w:r>
+        <w:t>…</w:t>
+      </w:r>
+    </w:p>
+    <w:p>
+      <w:pPr>
+        <w:pStyle w:val="ListParagraph"/>
+        <w:numPr>
+          <w:ilvl w:val="2"/>
+          <w:numId w:val="1"/>
+        </w:numPr>
+        <w:rPr>
+          <w:b/>
+        </w:rPr>
+      </w:pPr>
+      <w:r>
+        <w:rPr>
+          <w:b/>
+        </w:rPr>
+        <w:t xml:space="preserve">BB Gain: </w:t>
+      </w:r>
+      <w:r>
+        <w:t xml:space="preserve"> </w:t>
+      </w:r>
+      <w:r>
+        <w:t>0 to 62 in 2dB steps;  amplifier at base band stages</w:t>
+      </w:r>
+    </w:p>
+    <w:p>
+      <w:pPr>
+        <w:pStyle w:val="ListParagraph"/>
+        <w:numPr>
+          <w:ilvl w:val="3"/>
+          <w:numId w:val="1"/>
+        </w:numPr>
+        <w:rPr>
+          <w:b/>
+        </w:rPr>
+      </w:pPr>
+      <w:r>
+        <w:rPr>
+          <w:b/>
+        </w:rPr>
+        <w:t>…</w:t>
+      </w:r>
+    </w:p>
+    <w:p>
+      <w:pPr>
+        <w:pStyle w:val="ListParagraph"/>
+        <w:numPr>
+          <w:ilvl w:val="3"/>
+          <w:numId w:val="1"/>
+        </w:numPr>
+        <w:rPr>
+          <w:b/>
+        </w:rPr>
+      </w:pPr>
+      <w:r>
+        <w:t xml:space="preserve">Here I choose </w:t>
+      </w:r>
+      <w:r>
+        <w:t>0</w:t>
+      </w:r>
+      <w:r>
+        <w:t>dB because…</w:t>
+      </w:r>
+    </w:p>
+    <w:p>
+      <w:pPr>
+        <w:pStyle w:val="ListParagraph"/>
+        <w:numPr>
+          <w:ilvl w:val="2"/>
+          <w:numId w:val="1"/>
+        </w:numPr>
+        <w:rPr>
+          <w:b/>
+        </w:rPr>
+      </w:pPr>
+      <w:r>
+        <w:rPr>
+          <w:b/>
+        </w:rPr>
+        <w:t xml:space="preserve">In the </w:t>
+      </w:r>
+      <w:r>
+        <w:rPr>
+          <w:b/>
+        </w:rPr>
+        <w:t>R</w:t>
+      </w:r>
+      <w:r>
+        <w:rPr>
+          <w:b/>
+        </w:rPr>
+        <w:t xml:space="preserve">X side, </w:t>
+      </w:r>
+      <w:r>
+        <w:rPr>
+          <w:b/>
+        </w:rPr>
+        <w:t>RF gain should be the first choice.</w:t>
+      </w:r>
+    </w:p>
+    <w:p>
+      <w:pPr>
+        <w:pStyle w:val="ListParagraph"/>
+        <w:numPr>
+          <w:ilvl w:val="1"/>
+          <w:numId w:val="1"/>
+        </w:numPr>
+      </w:pPr>
+      <w:r>
+        <w:t>Dependent Variable:</w:t>
+      </w:r>
+    </w:p>
+    <w:p>
+      <w:pPr>
+        <w:pStyle w:val="ListParagraph"/>
+        <w:numPr>
+          <w:ilvl w:val="2"/>
+          <w:numId w:val="1"/>
+        </w:numPr>
+        <w:rPr>
+          <w:b/>
+          <w:i/>
+        </w:rPr>
+      </w:pPr>
+      <w:r>
+        <w:rPr>
+          <w:b/>
+        </w:rPr>
+        <w:t xml:space="preserve">Ch0 Frequency:  </w:t>
+      </w:r>
+      <w:r>
+        <w:rPr>
+          <w:b/>
+          <w:i/>
+        </w:rPr>
+        <w:t xml:space="preserve">=  </w:t>
+      </w:r>
+      <w:proofErr w:type="spellStart"/>
+      <w:r>
+        <w:rPr>
+          <w:b/>
+          <w:i/>
+        </w:rPr>
+        <w:t>carrier_freq</w:t>
+      </w:r>
+      <w:proofErr w:type="spellEnd"/>
+      <w:r>
+        <w:rPr>
+          <w:b/>
+          <w:i/>
+        </w:rPr>
+        <w:t xml:space="preserve"> – </w:t>
+      </w:r>
+      <w:proofErr w:type="spellStart"/>
+      <w:r>
+        <w:rPr>
+          <w:b/>
+          <w:i/>
+        </w:rPr>
+        <w:t>center_freq</w:t>
+      </w:r>
+      <w:proofErr w:type="spellEnd"/>
+      <w:r>
+        <w:rPr>
+          <w:b/>
+          <w:i/>
+        </w:rPr>
+        <w:t xml:space="preserve"> (see the Modulation section)</w:t>
+      </w:r>
+    </w:p>
+    <w:p>
+      <w:pPr>
+        <w:pStyle w:val="ListParagraph"/>
+        <w:numPr>
+          <w:ilvl w:val="2"/>
+          <w:numId w:val="1"/>
+        </w:numPr>
+      </w:pPr>
+      <w:r>
+        <w:t xml:space="preserve">In order to recover the modulated Signals, this </w:t>
+      </w:r>
+      <w:proofErr w:type="spellStart"/>
+      <w:r>
+        <w:t>hould</w:t>
+      </w:r>
+      <w:proofErr w:type="spellEnd"/>
+      <w:r>
+        <w:t xml:space="preserve"> be exactly the same as transmitter (unless there is frequency offset in the </w:t>
+      </w:r>
+      <w:proofErr w:type="gramStart"/>
+      <w:r>
+        <w:t>channel  which</w:t>
+      </w:r>
+      <w:proofErr w:type="gramEnd"/>
+      <w:r>
+        <w:t xml:space="preserve"> is unusual).</w:t>
+      </w:r>
     </w:p>
     <w:sectPr>
       <w:pgSz w:w="12240" w:h="15840"/>
@@ -843,7 +3646,7 @@
   <w:abstractNum w:abstractNumId="0">
     <w:nsid w:val="466E2B21"/>
     <w:multiLevelType w:val="hybridMultilevel"/>
-    <w:tmpl w:val="69D80D52"/>
+    <w:tmpl w:val="8146EADA"/>
     <w:lvl w:ilvl="0" w:tplc="04090001">
       <w:start w:val="1"/>
       <w:numFmt w:val="bullet"/>
@@ -892,7 +3695,7 @@
         <w:rFonts w:ascii="Symbol" w:hAnsi="Symbol" w:hint="default"/>
       </w:rPr>
     </w:lvl>
-    <w:lvl w:ilvl="4" w:tplc="04090003" w:tentative="1">
+    <w:lvl w:ilvl="4" w:tplc="04090003">
       <w:start w:val="1"/>
       <w:numFmt w:val="bullet"/>
       <w:lvlText w:val="o"/>

</xml_diff>